<commit_message>
Second task EP DBMAA 21.04.21 11:06
Done
</commit_message>
<xml_diff>
--- a/Маметьев_691_Отчет.docx
+++ b/Маметьев_691_Отчет.docx
@@ -386,7 +386,6 @@
           <w:color w:val="000000"/>
           <w:sz w:val="28"/>
           <w:szCs w:val="28"/>
-          <w:lang w:val="en-US"/>
         </w:rPr>
       </w:pPr>
       <w:r>
@@ -406,7 +405,6 @@
           <w:color w:val="000000"/>
           <w:sz w:val="28"/>
           <w:szCs w:val="28"/>
-          <w:lang w:val="en-US"/>
         </w:rPr>
         <w:t xml:space="preserve"> </w:t>
       </w:r>
@@ -1609,7 +1607,7 @@
       <w:pPr>
         <w:spacing w:after="0" w:line="360" w:lineRule="auto"/>
         <w:ind w:firstLine="709"/>
-        <w:jc w:val="both"/>
+        <w:jc w:val="center"/>
         <w:rPr>
           <w:rFonts w:ascii="Times New Roman" w:hAnsi="Times New Roman" w:cs="Times New Roman"/>
           <w:sz w:val="28"/>
@@ -1996,6 +1994,18 @@
     </w:p>
     <w:p>
       <w:pPr>
+        <w:spacing w:after="0" w:line="360" w:lineRule="auto"/>
+        <w:ind w:firstLine="709"/>
+        <w:jc w:val="both"/>
+        <w:rPr>
+          <w:rFonts w:ascii="Times New Roman" w:hAnsi="Times New Roman" w:cs="Times New Roman"/>
+          <w:sz w:val="28"/>
+          <w:szCs w:val="28"/>
+        </w:rPr>
+      </w:pPr>
+    </w:p>
+    <w:p>
+      <w:pPr>
         <w:autoSpaceDE w:val="0"/>
         <w:autoSpaceDN w:val="0"/>
         <w:adjustRightInd w:val="0"/>
@@ -2495,6 +2505,7 @@
           <w:szCs w:val="28"/>
           <w:lang w:val="en-US" w:eastAsia="en-US"/>
         </w:rPr>
+        <w:lastRenderedPageBreak/>
         <w:tab/>
         <w:t>ID INT IDENTITY PRIMARY KEY,</w:t>
       </w:r>
@@ -2523,7 +2534,6 @@
           <w:szCs w:val="28"/>
           <w:lang w:val="en-US" w:eastAsia="en-US"/>
         </w:rPr>
-        <w:lastRenderedPageBreak/>
         <w:tab/>
         <w:t xml:space="preserve">Name </w:t>
       </w:r>
@@ -3283,16 +3293,192 @@
         <w:jc w:val="both"/>
         <w:rPr>
           <w:rFonts w:ascii="Times New Roman" w:hAnsi="Times New Roman" w:cs="Times New Roman"/>
-          <w:sz w:val="28"/>
-          <w:szCs w:val="28"/>
-        </w:rPr>
-      </w:pPr>
-      <w:r>
-        <w:rPr>
-          <w:rFonts w:ascii="Times New Roman" w:hAnsi="Times New Roman" w:cs="Times New Roman"/>
-          <w:sz w:val="28"/>
-          <w:szCs w:val="28"/>
-        </w:rPr>
+          <w:color w:val="000000" w:themeColor="text1"/>
+          <w:sz w:val="28"/>
+          <w:szCs w:val="28"/>
+        </w:rPr>
+      </w:pPr>
+      <w:r>
+        <w:rPr>
+          <w:rFonts w:ascii="Times New Roman" w:hAnsi="Times New Roman" w:cs="Times New Roman"/>
+          <w:color w:val="000000" w:themeColor="text1"/>
+          <w:sz w:val="28"/>
+          <w:szCs w:val="28"/>
+        </w:rPr>
+        <w:t>Результат скрипта показан на рис. 3.</w:t>
+      </w:r>
+    </w:p>
+    <w:p>
+      <w:pPr>
+        <w:spacing w:after="0" w:line="360" w:lineRule="auto"/>
+        <w:ind w:firstLine="709"/>
+        <w:jc w:val="center"/>
+        <w:rPr>
+          <w:rFonts w:ascii="Times New Roman" w:hAnsi="Times New Roman" w:cs="Times New Roman"/>
+          <w:color w:val="000000" w:themeColor="text1"/>
+          <w:sz w:val="28"/>
+          <w:szCs w:val="28"/>
+        </w:rPr>
+      </w:pPr>
+      <w:r>
+        <w:rPr>
+          <w:rFonts w:ascii="Times New Roman" w:hAnsi="Times New Roman" w:cs="Times New Roman"/>
+          <w:color w:val="000000" w:themeColor="text1"/>
+          <w:sz w:val="28"/>
+          <w:szCs w:val="28"/>
+        </w:rPr>
+        <w:drawing>
+          <wp:inline distT="0" distB="0" distL="0" distR="0" wp14:anchorId="34246E6E" wp14:editId="74AD3911">
+            <wp:extent cx="1848108" cy="1762371"/>
+            <wp:effectExtent l="0" t="0" r="0" b="9525"/>
+            <wp:docPr id="4" name="Рисунок 4"/>
+            <wp:cNvGraphicFramePr>
+              <a:graphicFrameLocks xmlns:a="http://schemas.openxmlformats.org/drawingml/2006/main" noChangeAspect="1"/>
+            </wp:cNvGraphicFramePr>
+            <a:graphic xmlns:a="http://schemas.openxmlformats.org/drawingml/2006/main">
+              <a:graphicData uri="http://schemas.openxmlformats.org/drawingml/2006/picture">
+                <pic:pic xmlns:pic="http://schemas.openxmlformats.org/drawingml/2006/picture">
+                  <pic:nvPicPr>
+                    <pic:cNvPr id="1" name=""/>
+                    <pic:cNvPicPr/>
+                  </pic:nvPicPr>
+                  <pic:blipFill>
+                    <a:blip r:embed="rId8"/>
+                    <a:stretch>
+                      <a:fillRect/>
+                    </a:stretch>
+                  </pic:blipFill>
+                  <pic:spPr>
+                    <a:xfrm>
+                      <a:off x="0" y="0"/>
+                      <a:ext cx="1848108" cy="1762371"/>
+                    </a:xfrm>
+                    <a:prstGeom prst="rect">
+                      <a:avLst/>
+                    </a:prstGeom>
+                  </pic:spPr>
+                </pic:pic>
+              </a:graphicData>
+            </a:graphic>
+          </wp:inline>
+        </w:drawing>
+      </w:r>
+    </w:p>
+    <w:p>
+      <w:pPr>
+        <w:spacing w:after="0" w:line="360" w:lineRule="auto"/>
+        <w:ind w:firstLine="709"/>
+        <w:jc w:val="center"/>
+        <w:rPr>
+          <w:rFonts w:ascii="Times New Roman" w:hAnsi="Times New Roman" w:cs="Times New Roman"/>
+          <w:color w:val="000000" w:themeColor="text1"/>
+          <w:sz w:val="28"/>
+          <w:szCs w:val="28"/>
+        </w:rPr>
+      </w:pPr>
+      <w:r>
+        <w:rPr>
+          <w:rFonts w:ascii="Times New Roman" w:hAnsi="Times New Roman" w:cs="Times New Roman"/>
+          <w:color w:val="000000" w:themeColor="text1"/>
+          <w:sz w:val="28"/>
+          <w:szCs w:val="28"/>
+        </w:rPr>
+        <w:t xml:space="preserve">Рис. 3. Результат скрипта </w:t>
+      </w:r>
+      <w:r>
+        <w:rPr>
+          <w:rFonts w:ascii="Times New Roman" w:hAnsi="Times New Roman" w:cs="Times New Roman"/>
+          <w:color w:val="000000" w:themeColor="text1"/>
+          <w:sz w:val="28"/>
+          <w:szCs w:val="28"/>
+        </w:rPr>
+        <w:t>“</w:t>
+      </w:r>
+      <w:r>
+        <w:rPr>
+          <w:rFonts w:ascii="Times New Roman" w:hAnsi="Times New Roman" w:cs="Times New Roman"/>
+          <w:color w:val="000000" w:themeColor="text1"/>
+          <w:sz w:val="28"/>
+          <w:szCs w:val="28"/>
+          <w:lang w:val="en-US"/>
+        </w:rPr>
+        <w:t>Structure</w:t>
+      </w:r>
+      <w:r>
+        <w:rPr>
+          <w:rFonts w:ascii="Times New Roman" w:hAnsi="Times New Roman" w:cs="Times New Roman"/>
+          <w:color w:val="000000" w:themeColor="text1"/>
+          <w:sz w:val="28"/>
+          <w:szCs w:val="28"/>
+        </w:rPr>
+        <w:t>.</w:t>
+      </w:r>
+      <w:proofErr w:type="spellStart"/>
+      <w:r>
+        <w:rPr>
+          <w:rFonts w:ascii="Times New Roman" w:hAnsi="Times New Roman" w:cs="Times New Roman"/>
+          <w:color w:val="000000" w:themeColor="text1"/>
+          <w:sz w:val="28"/>
+          <w:szCs w:val="28"/>
+          <w:lang w:val="en-US"/>
+        </w:rPr>
+        <w:t>sql</w:t>
+      </w:r>
+      <w:proofErr w:type="spellEnd"/>
+      <w:r>
+        <w:rPr>
+          <w:rFonts w:ascii="Times New Roman" w:hAnsi="Times New Roman" w:cs="Times New Roman"/>
+          <w:color w:val="000000" w:themeColor="text1"/>
+          <w:sz w:val="28"/>
+          <w:szCs w:val="28"/>
+        </w:rPr>
+        <w:t>”</w:t>
+      </w:r>
+    </w:p>
+    <w:p>
+      <w:pPr>
+        <w:spacing w:after="0" w:line="360" w:lineRule="auto"/>
+        <w:ind w:firstLine="709"/>
+        <w:jc w:val="both"/>
+        <w:rPr>
+          <w:rFonts w:ascii="Times New Roman" w:hAnsi="Times New Roman" w:cs="Times New Roman"/>
+          <w:color w:val="000000" w:themeColor="text1"/>
+          <w:sz w:val="28"/>
+          <w:szCs w:val="28"/>
+        </w:rPr>
+      </w:pPr>
+    </w:p>
+    <w:p>
+      <w:pPr>
+        <w:spacing w:after="0" w:line="360" w:lineRule="auto"/>
+        <w:ind w:firstLine="709"/>
+        <w:jc w:val="both"/>
+        <w:rPr>
+          <w:rFonts w:ascii="Times New Roman" w:hAnsi="Times New Roman" w:cs="Times New Roman"/>
+          <w:color w:val="000000" w:themeColor="text1"/>
+          <w:sz w:val="28"/>
+          <w:szCs w:val="28"/>
+        </w:rPr>
+      </w:pPr>
+    </w:p>
+    <w:p>
+      <w:pPr>
+        <w:spacing w:after="0" w:line="360" w:lineRule="auto"/>
+        <w:ind w:firstLine="709"/>
+        <w:jc w:val="both"/>
+        <w:rPr>
+          <w:rFonts w:ascii="Times New Roman" w:hAnsi="Times New Roman" w:cs="Times New Roman"/>
+          <w:sz w:val="28"/>
+          <w:szCs w:val="28"/>
+        </w:rPr>
+      </w:pPr>
+      <w:r>
+        <w:rPr>
+          <w:rFonts w:ascii="Times New Roman" w:hAnsi="Times New Roman" w:cs="Times New Roman"/>
+          <w:sz w:val="28"/>
+          <w:szCs w:val="28"/>
+        </w:rPr>
+        <w:lastRenderedPageBreak/>
         <w:t xml:space="preserve">Файл </w:t>
       </w:r>
       <w:r>
@@ -3368,8 +3554,3418 @@
           <w:szCs w:val="28"/>
         </w:rPr>
       </w:pPr>
+    </w:p>
+    <w:p>
+      <w:pPr>
+        <w:spacing w:after="0" w:line="360" w:lineRule="auto"/>
+        <w:ind w:firstLine="709"/>
+        <w:jc w:val="both"/>
+        <w:rPr>
+          <w:rFonts w:ascii="Times New Roman" w:hAnsi="Times New Roman" w:cs="Times New Roman"/>
+          <w:color w:val="000000" w:themeColor="text1"/>
+          <w:sz w:val="28"/>
+          <w:szCs w:val="28"/>
+          <w:lang w:val="en-US"/>
+        </w:rPr>
+      </w:pPr>
+      <w:r>
+        <w:rPr>
+          <w:rFonts w:ascii="Times New Roman" w:hAnsi="Times New Roman" w:cs="Times New Roman"/>
+          <w:color w:val="000000" w:themeColor="text1"/>
+          <w:sz w:val="28"/>
+          <w:szCs w:val="28"/>
+          <w:lang w:val="en-US"/>
+        </w:rPr>
+        <w:t>USE gr691_msi</w:t>
+      </w:r>
+    </w:p>
+    <w:p>
+      <w:pPr>
+        <w:spacing w:after="0" w:line="360" w:lineRule="auto"/>
+        <w:ind w:firstLine="709"/>
+        <w:jc w:val="both"/>
+        <w:rPr>
+          <w:rFonts w:ascii="Times New Roman" w:hAnsi="Times New Roman" w:cs="Times New Roman"/>
+          <w:color w:val="000000" w:themeColor="text1"/>
+          <w:sz w:val="28"/>
+          <w:szCs w:val="28"/>
+          <w:lang w:val="en-US"/>
+        </w:rPr>
+      </w:pPr>
+      <w:r>
+        <w:rPr>
+          <w:rFonts w:ascii="Times New Roman" w:hAnsi="Times New Roman" w:cs="Times New Roman"/>
+          <w:color w:val="000000" w:themeColor="text1"/>
+          <w:sz w:val="28"/>
+          <w:szCs w:val="28"/>
+          <w:lang w:val="en-US"/>
+        </w:rPr>
+        <w:t>GO</w:t>
+      </w:r>
+    </w:p>
+    <w:p>
+      <w:pPr>
+        <w:spacing w:after="0" w:line="360" w:lineRule="auto"/>
+        <w:ind w:firstLine="709"/>
+        <w:jc w:val="both"/>
+        <w:rPr>
+          <w:rFonts w:ascii="Times New Roman" w:hAnsi="Times New Roman" w:cs="Times New Roman"/>
+          <w:color w:val="000000" w:themeColor="text1"/>
+          <w:sz w:val="28"/>
+          <w:szCs w:val="28"/>
+          <w:lang w:val="en-US"/>
+        </w:rPr>
+      </w:pPr>
+    </w:p>
+    <w:p>
+      <w:pPr>
+        <w:spacing w:after="0" w:line="360" w:lineRule="auto"/>
+        <w:ind w:firstLine="709"/>
+        <w:jc w:val="both"/>
+        <w:rPr>
+          <w:rFonts w:ascii="Times New Roman" w:hAnsi="Times New Roman" w:cs="Times New Roman"/>
+          <w:color w:val="000000" w:themeColor="text1"/>
+          <w:sz w:val="28"/>
+          <w:szCs w:val="28"/>
+          <w:lang w:val="en-US"/>
+        </w:rPr>
+      </w:pPr>
+      <w:r>
+        <w:rPr>
+          <w:rFonts w:ascii="Times New Roman" w:hAnsi="Times New Roman" w:cs="Times New Roman"/>
+          <w:color w:val="000000" w:themeColor="text1"/>
+          <w:sz w:val="28"/>
+          <w:szCs w:val="28"/>
+          <w:lang w:val="en-US"/>
+        </w:rPr>
+        <w:t>INSERT INTO Provider VALUES</w:t>
+      </w:r>
+    </w:p>
+    <w:p>
+      <w:pPr>
+        <w:spacing w:after="0" w:line="360" w:lineRule="auto"/>
+        <w:ind w:firstLine="709"/>
+        <w:jc w:val="both"/>
+        <w:rPr>
+          <w:rFonts w:ascii="Times New Roman" w:hAnsi="Times New Roman" w:cs="Times New Roman"/>
+          <w:color w:val="000000" w:themeColor="text1"/>
+          <w:sz w:val="28"/>
+          <w:szCs w:val="28"/>
+        </w:rPr>
+      </w:pPr>
+      <w:r>
+        <w:rPr>
+          <w:rFonts w:ascii="Times New Roman" w:hAnsi="Times New Roman" w:cs="Times New Roman"/>
+          <w:color w:val="000000" w:themeColor="text1"/>
+          <w:sz w:val="28"/>
+          <w:szCs w:val="28"/>
+          <w:lang w:val="en-US"/>
+        </w:rPr>
+        <w:tab/>
+        <w:t>('Device', '</w:t>
+      </w:r>
+      <w:r>
+        <w:rPr>
+          <w:rFonts w:ascii="Times New Roman" w:hAnsi="Times New Roman" w:cs="Times New Roman"/>
+          <w:color w:val="000000" w:themeColor="text1"/>
+          <w:sz w:val="28"/>
+          <w:szCs w:val="28"/>
+        </w:rPr>
+        <w:t>г</w:t>
+      </w:r>
+      <w:r>
+        <w:rPr>
+          <w:rFonts w:ascii="Times New Roman" w:hAnsi="Times New Roman" w:cs="Times New Roman"/>
+          <w:color w:val="000000" w:themeColor="text1"/>
+          <w:sz w:val="28"/>
+          <w:szCs w:val="28"/>
+          <w:lang w:val="en-US"/>
+        </w:rPr>
+        <w:t xml:space="preserve">. </w:t>
+      </w:r>
+      <w:r>
+        <w:rPr>
+          <w:rFonts w:ascii="Times New Roman" w:hAnsi="Times New Roman" w:cs="Times New Roman"/>
+          <w:color w:val="000000" w:themeColor="text1"/>
+          <w:sz w:val="28"/>
+          <w:szCs w:val="28"/>
+        </w:rPr>
+        <w:t>Верхняя</w:t>
+      </w:r>
+      <w:r>
+        <w:rPr>
+          <w:rFonts w:ascii="Times New Roman" w:hAnsi="Times New Roman" w:cs="Times New Roman"/>
+          <w:color w:val="000000" w:themeColor="text1"/>
+          <w:sz w:val="28"/>
+          <w:szCs w:val="28"/>
+          <w:lang w:val="en-US"/>
+        </w:rPr>
+        <w:t xml:space="preserve"> </w:t>
+      </w:r>
+      <w:r>
+        <w:rPr>
+          <w:rFonts w:ascii="Times New Roman" w:hAnsi="Times New Roman" w:cs="Times New Roman"/>
+          <w:color w:val="000000" w:themeColor="text1"/>
+          <w:sz w:val="28"/>
+          <w:szCs w:val="28"/>
+        </w:rPr>
+        <w:t>Пышма</w:t>
+      </w:r>
+      <w:r>
+        <w:rPr>
+          <w:rFonts w:ascii="Times New Roman" w:hAnsi="Times New Roman" w:cs="Times New Roman"/>
+          <w:color w:val="000000" w:themeColor="text1"/>
+          <w:sz w:val="28"/>
+          <w:szCs w:val="28"/>
+          <w:lang w:val="en-US"/>
+        </w:rPr>
+        <w:t xml:space="preserve">, </w:t>
+      </w:r>
+      <w:proofErr w:type="spellStart"/>
+      <w:r>
+        <w:rPr>
+          <w:rFonts w:ascii="Times New Roman" w:hAnsi="Times New Roman" w:cs="Times New Roman"/>
+          <w:color w:val="000000" w:themeColor="text1"/>
+          <w:sz w:val="28"/>
+          <w:szCs w:val="28"/>
+        </w:rPr>
+        <w:t>ул</w:t>
+      </w:r>
+      <w:proofErr w:type="spellEnd"/>
+      <w:r>
+        <w:rPr>
+          <w:rFonts w:ascii="Times New Roman" w:hAnsi="Times New Roman" w:cs="Times New Roman"/>
+          <w:color w:val="000000" w:themeColor="text1"/>
+          <w:sz w:val="28"/>
+          <w:szCs w:val="28"/>
+          <w:lang w:val="en-US"/>
+        </w:rPr>
+        <w:t xml:space="preserve">. </w:t>
+      </w:r>
+      <w:proofErr w:type="spellStart"/>
+      <w:r>
+        <w:rPr>
+          <w:rFonts w:ascii="Times New Roman" w:hAnsi="Times New Roman" w:cs="Times New Roman"/>
+          <w:color w:val="000000" w:themeColor="text1"/>
+          <w:sz w:val="28"/>
+          <w:szCs w:val="28"/>
+        </w:rPr>
+        <w:t>Кривоусова</w:t>
+      </w:r>
+      <w:proofErr w:type="spellEnd"/>
+      <w:r>
+        <w:rPr>
+          <w:rFonts w:ascii="Times New Roman" w:hAnsi="Times New Roman" w:cs="Times New Roman"/>
+          <w:color w:val="000000" w:themeColor="text1"/>
+          <w:sz w:val="28"/>
+          <w:szCs w:val="28"/>
+        </w:rPr>
+        <w:t>, 18д', '89122390670'),</w:t>
+      </w:r>
+    </w:p>
+    <w:p>
+      <w:pPr>
+        <w:spacing w:after="0" w:line="360" w:lineRule="auto"/>
+        <w:ind w:firstLine="709"/>
+        <w:jc w:val="both"/>
+        <w:rPr>
+          <w:rFonts w:ascii="Times New Roman" w:hAnsi="Times New Roman" w:cs="Times New Roman"/>
+          <w:color w:val="000000" w:themeColor="text1"/>
+          <w:sz w:val="28"/>
+          <w:szCs w:val="28"/>
+        </w:rPr>
+      </w:pPr>
+      <w:r>
+        <w:rPr>
+          <w:rFonts w:ascii="Times New Roman" w:hAnsi="Times New Roman" w:cs="Times New Roman"/>
+          <w:color w:val="000000" w:themeColor="text1"/>
+          <w:sz w:val="28"/>
+          <w:szCs w:val="28"/>
+        </w:rPr>
+        <w:tab/>
+        <w:t>('Бизон-Сибирь', 'г. Новосибирск, ул. Каменская, 54', '89137883152'),</w:t>
+      </w:r>
+    </w:p>
+    <w:p>
+      <w:pPr>
+        <w:spacing w:after="0" w:line="360" w:lineRule="auto"/>
+        <w:ind w:firstLine="709"/>
+        <w:jc w:val="both"/>
+        <w:rPr>
+          <w:rFonts w:ascii="Times New Roman" w:hAnsi="Times New Roman" w:cs="Times New Roman"/>
+          <w:color w:val="000000" w:themeColor="text1"/>
+          <w:sz w:val="28"/>
+          <w:szCs w:val="28"/>
+        </w:rPr>
+      </w:pPr>
+      <w:r>
+        <w:rPr>
+          <w:rFonts w:ascii="Times New Roman" w:hAnsi="Times New Roman" w:cs="Times New Roman"/>
+          <w:color w:val="000000" w:themeColor="text1"/>
+          <w:sz w:val="28"/>
+          <w:szCs w:val="28"/>
+        </w:rPr>
+        <w:tab/>
+        <w:t>('</w:t>
+      </w:r>
+      <w:proofErr w:type="spellStart"/>
+      <w:r>
+        <w:rPr>
+          <w:rFonts w:ascii="Times New Roman" w:hAnsi="Times New Roman" w:cs="Times New Roman"/>
+          <w:color w:val="000000" w:themeColor="text1"/>
+          <w:sz w:val="28"/>
+          <w:szCs w:val="28"/>
+        </w:rPr>
+        <w:t>diHouse</w:t>
+      </w:r>
+      <w:proofErr w:type="spellEnd"/>
+      <w:r>
+        <w:rPr>
+          <w:rFonts w:ascii="Times New Roman" w:hAnsi="Times New Roman" w:cs="Times New Roman"/>
+          <w:color w:val="000000" w:themeColor="text1"/>
+          <w:sz w:val="28"/>
+          <w:szCs w:val="28"/>
+        </w:rPr>
+        <w:t>', 'г. Москва, ул. Цирка, 2', '84956516290'),</w:t>
+      </w:r>
+    </w:p>
+    <w:p>
+      <w:pPr>
+        <w:spacing w:after="0" w:line="360" w:lineRule="auto"/>
+        <w:ind w:firstLine="709"/>
+        <w:jc w:val="both"/>
+        <w:rPr>
+          <w:rFonts w:ascii="Times New Roman" w:hAnsi="Times New Roman" w:cs="Times New Roman"/>
+          <w:color w:val="000000" w:themeColor="text1"/>
+          <w:sz w:val="28"/>
+          <w:szCs w:val="28"/>
+        </w:rPr>
+      </w:pPr>
+      <w:r>
+        <w:rPr>
+          <w:rFonts w:ascii="Times New Roman" w:hAnsi="Times New Roman" w:cs="Times New Roman"/>
+          <w:color w:val="000000" w:themeColor="text1"/>
+          <w:sz w:val="28"/>
+          <w:szCs w:val="28"/>
+        </w:rPr>
+        <w:tab/>
+        <w:t>('</w:t>
+      </w:r>
+      <w:proofErr w:type="spellStart"/>
+      <w:r>
+        <w:rPr>
+          <w:rFonts w:ascii="Times New Roman" w:hAnsi="Times New Roman" w:cs="Times New Roman"/>
+          <w:color w:val="000000" w:themeColor="text1"/>
+          <w:sz w:val="28"/>
+          <w:szCs w:val="28"/>
+        </w:rPr>
+        <w:t>Флексмар</w:t>
+      </w:r>
+      <w:proofErr w:type="spellEnd"/>
+      <w:r>
+        <w:rPr>
+          <w:rFonts w:ascii="Times New Roman" w:hAnsi="Times New Roman" w:cs="Times New Roman"/>
+          <w:color w:val="000000" w:themeColor="text1"/>
+          <w:sz w:val="28"/>
+          <w:szCs w:val="28"/>
+        </w:rPr>
+        <w:t>', 'г. Москва, ул. Иловайская, 2б', '89067770868'),</w:t>
+      </w:r>
+    </w:p>
+    <w:p>
+      <w:pPr>
+        <w:spacing w:after="0" w:line="360" w:lineRule="auto"/>
+        <w:ind w:firstLine="709"/>
+        <w:jc w:val="both"/>
+        <w:rPr>
+          <w:rFonts w:ascii="Times New Roman" w:hAnsi="Times New Roman" w:cs="Times New Roman"/>
+          <w:color w:val="000000" w:themeColor="text1"/>
+          <w:sz w:val="28"/>
+          <w:szCs w:val="28"/>
+        </w:rPr>
+      </w:pPr>
+      <w:r>
+        <w:rPr>
+          <w:rFonts w:ascii="Times New Roman" w:hAnsi="Times New Roman" w:cs="Times New Roman"/>
+          <w:color w:val="000000" w:themeColor="text1"/>
+          <w:sz w:val="28"/>
+          <w:szCs w:val="28"/>
+        </w:rPr>
+        <w:tab/>
+        <w:t>('</w:t>
+      </w:r>
+      <w:proofErr w:type="spellStart"/>
+      <w:r>
+        <w:rPr>
+          <w:rFonts w:ascii="Times New Roman" w:hAnsi="Times New Roman" w:cs="Times New Roman"/>
+          <w:color w:val="000000" w:themeColor="text1"/>
+          <w:sz w:val="28"/>
+          <w:szCs w:val="28"/>
+        </w:rPr>
+        <w:t>ОптиТрейд</w:t>
+      </w:r>
+      <w:proofErr w:type="spellEnd"/>
+      <w:r>
+        <w:rPr>
+          <w:rFonts w:ascii="Times New Roman" w:hAnsi="Times New Roman" w:cs="Times New Roman"/>
+          <w:color w:val="000000" w:themeColor="text1"/>
+          <w:sz w:val="28"/>
+          <w:szCs w:val="28"/>
+        </w:rPr>
+        <w:t>', 'г. Самара, ул. Авроры, 63', '88462074575'),</w:t>
+      </w:r>
+    </w:p>
+    <w:p>
+      <w:pPr>
+        <w:spacing w:after="0" w:line="360" w:lineRule="auto"/>
+        <w:ind w:firstLine="709"/>
+        <w:jc w:val="both"/>
+        <w:rPr>
+          <w:rFonts w:ascii="Times New Roman" w:hAnsi="Times New Roman" w:cs="Times New Roman"/>
+          <w:color w:val="000000" w:themeColor="text1"/>
+          <w:sz w:val="28"/>
+          <w:szCs w:val="28"/>
+        </w:rPr>
+      </w:pPr>
+      <w:r>
+        <w:rPr>
+          <w:rFonts w:ascii="Times New Roman" w:hAnsi="Times New Roman" w:cs="Times New Roman"/>
+          <w:color w:val="000000" w:themeColor="text1"/>
+          <w:sz w:val="28"/>
+          <w:szCs w:val="28"/>
+        </w:rPr>
+        <w:tab/>
+        <w:t>('Бука', 'г. Екатеринбург, ул. Шакалов, 10', '89122062207'),</w:t>
+      </w:r>
+    </w:p>
+    <w:p>
+      <w:pPr>
+        <w:spacing w:after="0" w:line="360" w:lineRule="auto"/>
+        <w:ind w:firstLine="709"/>
+        <w:jc w:val="both"/>
+        <w:rPr>
+          <w:rFonts w:ascii="Times New Roman" w:hAnsi="Times New Roman" w:cs="Times New Roman"/>
+          <w:color w:val="000000" w:themeColor="text1"/>
+          <w:sz w:val="28"/>
+          <w:szCs w:val="28"/>
+        </w:rPr>
+      </w:pPr>
+      <w:r>
+        <w:rPr>
+          <w:rFonts w:ascii="Times New Roman" w:hAnsi="Times New Roman" w:cs="Times New Roman"/>
+          <w:color w:val="000000" w:themeColor="text1"/>
+          <w:sz w:val="28"/>
+          <w:szCs w:val="28"/>
+        </w:rPr>
+        <w:tab/>
+        <w:t>('</w:t>
+      </w:r>
+      <w:proofErr w:type="spellStart"/>
+      <w:r>
+        <w:rPr>
+          <w:rFonts w:ascii="Times New Roman" w:hAnsi="Times New Roman" w:cs="Times New Roman"/>
+          <w:color w:val="000000" w:themeColor="text1"/>
+          <w:sz w:val="28"/>
+          <w:szCs w:val="28"/>
+        </w:rPr>
+        <w:t>Сетевид</w:t>
+      </w:r>
+      <w:proofErr w:type="spellEnd"/>
+      <w:r>
+        <w:rPr>
+          <w:rFonts w:ascii="Times New Roman" w:hAnsi="Times New Roman" w:cs="Times New Roman"/>
+          <w:color w:val="000000" w:themeColor="text1"/>
+          <w:sz w:val="28"/>
+          <w:szCs w:val="28"/>
+        </w:rPr>
+        <w:t>', 'г. Москва, ул. 2-ая Карачаровская, 1', '89260296818'),</w:t>
+      </w:r>
+    </w:p>
+    <w:p>
+      <w:pPr>
+        <w:spacing w:after="0" w:line="360" w:lineRule="auto"/>
+        <w:ind w:firstLine="709"/>
+        <w:jc w:val="both"/>
+        <w:rPr>
+          <w:rFonts w:ascii="Times New Roman" w:hAnsi="Times New Roman" w:cs="Times New Roman"/>
+          <w:color w:val="000000" w:themeColor="text1"/>
+          <w:sz w:val="28"/>
+          <w:szCs w:val="28"/>
+        </w:rPr>
+      </w:pPr>
+      <w:r>
+        <w:rPr>
+          <w:rFonts w:ascii="Times New Roman" w:hAnsi="Times New Roman" w:cs="Times New Roman"/>
+          <w:color w:val="000000" w:themeColor="text1"/>
+          <w:sz w:val="28"/>
+          <w:szCs w:val="28"/>
+        </w:rPr>
+        <w:tab/>
+        <w:t>('</w:t>
+      </w:r>
+      <w:proofErr w:type="spellStart"/>
+      <w:r>
+        <w:rPr>
+          <w:rFonts w:ascii="Times New Roman" w:hAnsi="Times New Roman" w:cs="Times New Roman"/>
+          <w:color w:val="000000" w:themeColor="text1"/>
+          <w:sz w:val="28"/>
+          <w:szCs w:val="28"/>
+        </w:rPr>
+        <w:t>Лепрекон</w:t>
+      </w:r>
+      <w:proofErr w:type="spellEnd"/>
+      <w:r>
+        <w:rPr>
+          <w:rFonts w:ascii="Times New Roman" w:hAnsi="Times New Roman" w:cs="Times New Roman"/>
+          <w:color w:val="000000" w:themeColor="text1"/>
+          <w:sz w:val="28"/>
+          <w:szCs w:val="28"/>
+        </w:rPr>
+        <w:t xml:space="preserve"> Северо-Запад', 'г. Санкт-Петербург, ул. Нереальных, 4', '88125792840'),</w:t>
+      </w:r>
+    </w:p>
+    <w:p>
+      <w:pPr>
+        <w:spacing w:after="0" w:line="360" w:lineRule="auto"/>
+        <w:ind w:firstLine="709"/>
+        <w:jc w:val="both"/>
+        <w:rPr>
+          <w:rFonts w:ascii="Times New Roman" w:hAnsi="Times New Roman" w:cs="Times New Roman"/>
+          <w:color w:val="000000" w:themeColor="text1"/>
+          <w:sz w:val="28"/>
+          <w:szCs w:val="28"/>
+        </w:rPr>
+      </w:pPr>
+      <w:r>
+        <w:rPr>
+          <w:rFonts w:ascii="Times New Roman" w:hAnsi="Times New Roman" w:cs="Times New Roman"/>
+          <w:color w:val="000000" w:themeColor="text1"/>
+          <w:sz w:val="28"/>
+          <w:szCs w:val="28"/>
+        </w:rPr>
+        <w:tab/>
+        <w:t>('</w:t>
+      </w:r>
+      <w:proofErr w:type="spellStart"/>
+      <w:r>
+        <w:rPr>
+          <w:rFonts w:ascii="Times New Roman" w:hAnsi="Times New Roman" w:cs="Times New Roman"/>
+          <w:color w:val="000000" w:themeColor="text1"/>
+          <w:sz w:val="28"/>
+          <w:szCs w:val="28"/>
+        </w:rPr>
+        <w:t>Arkonada</w:t>
+      </w:r>
+      <w:proofErr w:type="spellEnd"/>
+      <w:r>
+        <w:rPr>
+          <w:rFonts w:ascii="Times New Roman" w:hAnsi="Times New Roman" w:cs="Times New Roman"/>
+          <w:color w:val="000000" w:themeColor="text1"/>
+          <w:sz w:val="28"/>
+          <w:szCs w:val="28"/>
+        </w:rPr>
+        <w:t>', 'г. Екатеринбург, ул. Чайковского, 62', '83434887406'),</w:t>
+      </w:r>
+    </w:p>
+    <w:p>
+      <w:pPr>
+        <w:spacing w:after="0" w:line="360" w:lineRule="auto"/>
+        <w:ind w:firstLine="709"/>
+        <w:jc w:val="both"/>
+        <w:rPr>
+          <w:rFonts w:ascii="Times New Roman" w:hAnsi="Times New Roman" w:cs="Times New Roman"/>
+          <w:color w:val="000000" w:themeColor="text1"/>
+          <w:sz w:val="28"/>
+          <w:szCs w:val="28"/>
+        </w:rPr>
+      </w:pPr>
+      <w:r>
+        <w:rPr>
+          <w:rFonts w:ascii="Times New Roman" w:hAnsi="Times New Roman" w:cs="Times New Roman"/>
+          <w:color w:val="000000" w:themeColor="text1"/>
+          <w:sz w:val="28"/>
+          <w:szCs w:val="28"/>
+        </w:rPr>
+        <w:tab/>
+        <w:t>('</w:t>
+      </w:r>
+      <w:proofErr w:type="spellStart"/>
+      <w:r>
+        <w:rPr>
+          <w:rFonts w:ascii="Times New Roman" w:hAnsi="Times New Roman" w:cs="Times New Roman"/>
+          <w:color w:val="000000" w:themeColor="text1"/>
+          <w:sz w:val="28"/>
+          <w:szCs w:val="28"/>
+        </w:rPr>
+        <w:t>ПозиТроника</w:t>
+      </w:r>
+      <w:proofErr w:type="spellEnd"/>
+      <w:r>
+        <w:rPr>
+          <w:rFonts w:ascii="Times New Roman" w:hAnsi="Times New Roman" w:cs="Times New Roman"/>
+          <w:color w:val="000000" w:themeColor="text1"/>
+          <w:sz w:val="28"/>
+          <w:szCs w:val="28"/>
+        </w:rPr>
+        <w:t>', 'г. Москва, ул. Строителей, 4', '84959818484');</w:t>
+      </w:r>
+    </w:p>
+    <w:p>
+      <w:pPr>
+        <w:spacing w:after="0" w:line="360" w:lineRule="auto"/>
+        <w:ind w:firstLine="709"/>
+        <w:jc w:val="both"/>
+        <w:rPr>
+          <w:rFonts w:ascii="Times New Roman" w:hAnsi="Times New Roman" w:cs="Times New Roman"/>
+          <w:color w:val="000000" w:themeColor="text1"/>
+          <w:sz w:val="28"/>
+          <w:szCs w:val="28"/>
+        </w:rPr>
+      </w:pPr>
+    </w:p>
+    <w:p>
+      <w:pPr>
+        <w:spacing w:after="0" w:line="360" w:lineRule="auto"/>
+        <w:ind w:firstLine="709"/>
+        <w:jc w:val="both"/>
+        <w:rPr>
+          <w:rFonts w:ascii="Times New Roman" w:hAnsi="Times New Roman" w:cs="Times New Roman"/>
+          <w:color w:val="000000" w:themeColor="text1"/>
+          <w:sz w:val="28"/>
+          <w:szCs w:val="28"/>
+          <w:lang w:val="en-US"/>
+        </w:rPr>
+      </w:pPr>
+      <w:r>
+        <w:rPr>
+          <w:rFonts w:ascii="Times New Roman" w:hAnsi="Times New Roman" w:cs="Times New Roman"/>
+          <w:color w:val="000000" w:themeColor="text1"/>
+          <w:sz w:val="28"/>
+          <w:szCs w:val="28"/>
+          <w:lang w:val="en-US"/>
+        </w:rPr>
+        <w:t>INSERT INTO Type VALUES</w:t>
+      </w:r>
+    </w:p>
+    <w:p>
+      <w:pPr>
+        <w:spacing w:after="0" w:line="360" w:lineRule="auto"/>
+        <w:ind w:firstLine="709"/>
+        <w:jc w:val="both"/>
+        <w:rPr>
+          <w:rFonts w:ascii="Times New Roman" w:hAnsi="Times New Roman" w:cs="Times New Roman"/>
+          <w:color w:val="000000" w:themeColor="text1"/>
+          <w:sz w:val="28"/>
+          <w:szCs w:val="28"/>
+          <w:lang w:val="en-US"/>
+        </w:rPr>
+      </w:pPr>
+      <w:r>
+        <w:rPr>
+          <w:rFonts w:ascii="Times New Roman" w:hAnsi="Times New Roman" w:cs="Times New Roman"/>
+          <w:color w:val="000000" w:themeColor="text1"/>
+          <w:sz w:val="28"/>
+          <w:szCs w:val="28"/>
+          <w:lang w:val="en-US"/>
+        </w:rPr>
+        <w:tab/>
+        <w:t>('</w:t>
+      </w:r>
+      <w:r>
+        <w:rPr>
+          <w:rFonts w:ascii="Times New Roman" w:hAnsi="Times New Roman" w:cs="Times New Roman"/>
+          <w:color w:val="000000" w:themeColor="text1"/>
+          <w:sz w:val="28"/>
+          <w:szCs w:val="28"/>
+        </w:rPr>
+        <w:t>Компьютерный</w:t>
+      </w:r>
+      <w:r>
+        <w:rPr>
+          <w:rFonts w:ascii="Times New Roman" w:hAnsi="Times New Roman" w:cs="Times New Roman"/>
+          <w:color w:val="000000" w:themeColor="text1"/>
+          <w:sz w:val="28"/>
+          <w:szCs w:val="28"/>
+          <w:lang w:val="en-US"/>
+        </w:rPr>
+        <w:t xml:space="preserve"> </w:t>
+      </w:r>
+      <w:r>
+        <w:rPr>
+          <w:rFonts w:ascii="Times New Roman" w:hAnsi="Times New Roman" w:cs="Times New Roman"/>
+          <w:color w:val="000000" w:themeColor="text1"/>
+          <w:sz w:val="28"/>
+          <w:szCs w:val="28"/>
+        </w:rPr>
+        <w:t>монитор</w:t>
+      </w:r>
+      <w:r>
+        <w:rPr>
+          <w:rFonts w:ascii="Times New Roman" w:hAnsi="Times New Roman" w:cs="Times New Roman"/>
+          <w:color w:val="000000" w:themeColor="text1"/>
+          <w:sz w:val="28"/>
+          <w:szCs w:val="28"/>
+          <w:lang w:val="en-US"/>
+        </w:rPr>
+        <w:t>'),</w:t>
+      </w:r>
+    </w:p>
+    <w:p>
+      <w:pPr>
+        <w:spacing w:after="0" w:line="360" w:lineRule="auto"/>
+        <w:ind w:firstLine="709"/>
+        <w:jc w:val="both"/>
+        <w:rPr>
+          <w:rFonts w:ascii="Times New Roman" w:hAnsi="Times New Roman" w:cs="Times New Roman"/>
+          <w:color w:val="000000" w:themeColor="text1"/>
+          <w:sz w:val="28"/>
+          <w:szCs w:val="28"/>
+        </w:rPr>
+      </w:pPr>
+      <w:r>
+        <w:rPr>
+          <w:rFonts w:ascii="Times New Roman" w:hAnsi="Times New Roman" w:cs="Times New Roman"/>
+          <w:color w:val="000000" w:themeColor="text1"/>
+          <w:sz w:val="28"/>
+          <w:szCs w:val="28"/>
+          <w:lang w:val="en-US"/>
+        </w:rPr>
+        <w:tab/>
+      </w:r>
+      <w:r>
+        <w:rPr>
+          <w:rFonts w:ascii="Times New Roman" w:hAnsi="Times New Roman" w:cs="Times New Roman"/>
+          <w:color w:val="000000" w:themeColor="text1"/>
+          <w:sz w:val="28"/>
+          <w:szCs w:val="28"/>
+        </w:rPr>
+        <w:t>('Компьютерная мышь'),</w:t>
+      </w:r>
+    </w:p>
+    <w:p>
+      <w:pPr>
+        <w:spacing w:after="0" w:line="360" w:lineRule="auto"/>
+        <w:ind w:firstLine="709"/>
+        <w:jc w:val="both"/>
+        <w:rPr>
+          <w:rFonts w:ascii="Times New Roman" w:hAnsi="Times New Roman" w:cs="Times New Roman"/>
+          <w:color w:val="000000" w:themeColor="text1"/>
+          <w:sz w:val="28"/>
+          <w:szCs w:val="28"/>
+        </w:rPr>
+      </w:pPr>
+      <w:r>
+        <w:rPr>
+          <w:rFonts w:ascii="Times New Roman" w:hAnsi="Times New Roman" w:cs="Times New Roman"/>
+          <w:color w:val="000000" w:themeColor="text1"/>
+          <w:sz w:val="28"/>
+          <w:szCs w:val="28"/>
+        </w:rPr>
+        <w:tab/>
+        <w:t>('Компьютерная клавиатура'),</w:t>
+      </w:r>
+    </w:p>
+    <w:p>
+      <w:pPr>
+        <w:spacing w:after="0" w:line="360" w:lineRule="auto"/>
+        <w:ind w:firstLine="709"/>
+        <w:jc w:val="both"/>
+        <w:rPr>
+          <w:rFonts w:ascii="Times New Roman" w:hAnsi="Times New Roman" w:cs="Times New Roman"/>
+          <w:color w:val="000000" w:themeColor="text1"/>
+          <w:sz w:val="28"/>
+          <w:szCs w:val="28"/>
+        </w:rPr>
+      </w:pPr>
+      <w:r>
+        <w:rPr>
+          <w:rFonts w:ascii="Times New Roman" w:hAnsi="Times New Roman" w:cs="Times New Roman"/>
+          <w:color w:val="000000" w:themeColor="text1"/>
+          <w:sz w:val="28"/>
+          <w:szCs w:val="28"/>
+        </w:rPr>
+        <w:tab/>
+        <w:t>('Корпус'),</w:t>
+      </w:r>
+    </w:p>
+    <w:p>
+      <w:pPr>
+        <w:spacing w:after="0" w:line="360" w:lineRule="auto"/>
+        <w:ind w:firstLine="709"/>
+        <w:jc w:val="both"/>
+        <w:rPr>
+          <w:rFonts w:ascii="Times New Roman" w:hAnsi="Times New Roman" w:cs="Times New Roman"/>
+          <w:color w:val="000000" w:themeColor="text1"/>
+          <w:sz w:val="28"/>
+          <w:szCs w:val="28"/>
+        </w:rPr>
+      </w:pPr>
+      <w:r>
+        <w:rPr>
+          <w:rFonts w:ascii="Times New Roman" w:hAnsi="Times New Roman" w:cs="Times New Roman"/>
+          <w:color w:val="000000" w:themeColor="text1"/>
+          <w:sz w:val="28"/>
+          <w:szCs w:val="28"/>
+        </w:rPr>
+        <w:tab/>
+        <w:t>('Видеокарта'),</w:t>
+      </w:r>
+    </w:p>
+    <w:p>
+      <w:pPr>
+        <w:spacing w:after="0" w:line="360" w:lineRule="auto"/>
+        <w:ind w:firstLine="709"/>
+        <w:jc w:val="both"/>
+        <w:rPr>
+          <w:rFonts w:ascii="Times New Roman" w:hAnsi="Times New Roman" w:cs="Times New Roman"/>
+          <w:color w:val="000000" w:themeColor="text1"/>
+          <w:sz w:val="28"/>
+          <w:szCs w:val="28"/>
+        </w:rPr>
+      </w:pPr>
+      <w:r>
+        <w:rPr>
+          <w:rFonts w:ascii="Times New Roman" w:hAnsi="Times New Roman" w:cs="Times New Roman"/>
+          <w:color w:val="000000" w:themeColor="text1"/>
+          <w:sz w:val="28"/>
+          <w:szCs w:val="28"/>
+        </w:rPr>
+        <w:tab/>
+        <w:t>('Процессор'),</w:t>
+      </w:r>
+    </w:p>
+    <w:p>
+      <w:pPr>
+        <w:spacing w:after="0" w:line="360" w:lineRule="auto"/>
+        <w:ind w:firstLine="709"/>
+        <w:jc w:val="both"/>
+        <w:rPr>
+          <w:rFonts w:ascii="Times New Roman" w:hAnsi="Times New Roman" w:cs="Times New Roman"/>
+          <w:color w:val="000000" w:themeColor="text1"/>
+          <w:sz w:val="28"/>
+          <w:szCs w:val="28"/>
+        </w:rPr>
+      </w:pPr>
+      <w:r>
+        <w:rPr>
+          <w:rFonts w:ascii="Times New Roman" w:hAnsi="Times New Roman" w:cs="Times New Roman"/>
+          <w:color w:val="000000" w:themeColor="text1"/>
+          <w:sz w:val="28"/>
+          <w:szCs w:val="28"/>
+        </w:rPr>
+        <w:tab/>
+        <w:t>('Материнская плата'),</w:t>
+      </w:r>
+    </w:p>
+    <w:p>
+      <w:pPr>
+        <w:spacing w:after="0" w:line="360" w:lineRule="auto"/>
+        <w:ind w:firstLine="709"/>
+        <w:jc w:val="both"/>
+        <w:rPr>
+          <w:rFonts w:ascii="Times New Roman" w:hAnsi="Times New Roman" w:cs="Times New Roman"/>
+          <w:color w:val="000000" w:themeColor="text1"/>
+          <w:sz w:val="28"/>
+          <w:szCs w:val="28"/>
+        </w:rPr>
+      </w:pPr>
+      <w:r>
+        <w:rPr>
+          <w:rFonts w:ascii="Times New Roman" w:hAnsi="Times New Roman" w:cs="Times New Roman"/>
+          <w:color w:val="000000" w:themeColor="text1"/>
+          <w:sz w:val="28"/>
+          <w:szCs w:val="28"/>
+        </w:rPr>
+        <w:tab/>
+        <w:t>('</w:t>
+      </w:r>
+      <w:proofErr w:type="spellStart"/>
+      <w:r>
+        <w:rPr>
+          <w:rFonts w:ascii="Times New Roman" w:hAnsi="Times New Roman" w:cs="Times New Roman"/>
+          <w:color w:val="000000" w:themeColor="text1"/>
+          <w:sz w:val="28"/>
+          <w:szCs w:val="28"/>
+        </w:rPr>
+        <w:t>Wi-Fi</w:t>
+      </w:r>
+      <w:proofErr w:type="spellEnd"/>
+      <w:r>
+        <w:rPr>
+          <w:rFonts w:ascii="Times New Roman" w:hAnsi="Times New Roman" w:cs="Times New Roman"/>
+          <w:color w:val="000000" w:themeColor="text1"/>
+          <w:sz w:val="28"/>
+          <w:szCs w:val="28"/>
+        </w:rPr>
+        <w:t xml:space="preserve"> оборудование'),</w:t>
+      </w:r>
+    </w:p>
+    <w:p>
+      <w:pPr>
+        <w:spacing w:after="0" w:line="360" w:lineRule="auto"/>
+        <w:ind w:firstLine="709"/>
+        <w:jc w:val="both"/>
+        <w:rPr>
+          <w:rFonts w:ascii="Times New Roman" w:hAnsi="Times New Roman" w:cs="Times New Roman"/>
+          <w:color w:val="000000" w:themeColor="text1"/>
+          <w:sz w:val="28"/>
+          <w:szCs w:val="28"/>
+        </w:rPr>
+      </w:pPr>
+      <w:r>
+        <w:rPr>
+          <w:rFonts w:ascii="Times New Roman" w:hAnsi="Times New Roman" w:cs="Times New Roman"/>
+          <w:color w:val="000000" w:themeColor="text1"/>
+          <w:sz w:val="28"/>
+          <w:szCs w:val="28"/>
+        </w:rPr>
+        <w:tab/>
+        <w:t>('Веб-камера'),</w:t>
+      </w:r>
+    </w:p>
+    <w:p>
+      <w:pPr>
+        <w:spacing w:after="0" w:line="360" w:lineRule="auto"/>
+        <w:ind w:firstLine="709"/>
+        <w:jc w:val="both"/>
+        <w:rPr>
+          <w:rFonts w:ascii="Times New Roman" w:hAnsi="Times New Roman" w:cs="Times New Roman"/>
+          <w:color w:val="000000" w:themeColor="text1"/>
+          <w:sz w:val="28"/>
+          <w:szCs w:val="28"/>
+        </w:rPr>
+      </w:pPr>
+      <w:r>
+        <w:rPr>
+          <w:rFonts w:ascii="Times New Roman" w:hAnsi="Times New Roman" w:cs="Times New Roman"/>
+          <w:color w:val="000000" w:themeColor="text1"/>
+          <w:sz w:val="28"/>
+          <w:szCs w:val="28"/>
+        </w:rPr>
+        <w:tab/>
+        <w:t>('Наушники с микрофоном');</w:t>
+      </w:r>
+    </w:p>
+    <w:p>
+      <w:pPr>
+        <w:spacing w:after="0" w:line="360" w:lineRule="auto"/>
+        <w:ind w:firstLine="709"/>
+        <w:jc w:val="both"/>
+        <w:rPr>
+          <w:rFonts w:ascii="Times New Roman" w:hAnsi="Times New Roman" w:cs="Times New Roman"/>
+          <w:color w:val="000000" w:themeColor="text1"/>
+          <w:sz w:val="28"/>
+          <w:szCs w:val="28"/>
+        </w:rPr>
+      </w:pPr>
+    </w:p>
+    <w:p>
+      <w:pPr>
+        <w:spacing w:after="0" w:line="360" w:lineRule="auto"/>
+        <w:ind w:firstLine="709"/>
+        <w:jc w:val="both"/>
+        <w:rPr>
+          <w:rFonts w:ascii="Times New Roman" w:hAnsi="Times New Roman" w:cs="Times New Roman"/>
+          <w:color w:val="000000" w:themeColor="text1"/>
+          <w:sz w:val="28"/>
+          <w:szCs w:val="28"/>
+          <w:lang w:val="en-US"/>
+        </w:rPr>
+      </w:pPr>
+      <w:r>
+        <w:rPr>
+          <w:rFonts w:ascii="Times New Roman" w:hAnsi="Times New Roman" w:cs="Times New Roman"/>
+          <w:color w:val="000000" w:themeColor="text1"/>
+          <w:sz w:val="28"/>
+          <w:szCs w:val="28"/>
+          <w:lang w:val="en-US"/>
+        </w:rPr>
+        <w:t>INSERT INTO Storage VALUES</w:t>
+      </w:r>
+    </w:p>
+    <w:p>
+      <w:pPr>
+        <w:spacing w:after="0" w:line="360" w:lineRule="auto"/>
+        <w:ind w:firstLine="709"/>
+        <w:jc w:val="both"/>
+        <w:rPr>
+          <w:rFonts w:ascii="Times New Roman" w:hAnsi="Times New Roman" w:cs="Times New Roman"/>
+          <w:color w:val="000000" w:themeColor="text1"/>
+          <w:sz w:val="28"/>
+          <w:szCs w:val="28"/>
+          <w:lang w:val="en-US"/>
+        </w:rPr>
+      </w:pPr>
+      <w:r>
+        <w:rPr>
+          <w:rFonts w:ascii="Times New Roman" w:hAnsi="Times New Roman" w:cs="Times New Roman"/>
+          <w:color w:val="000000" w:themeColor="text1"/>
+          <w:sz w:val="28"/>
+          <w:szCs w:val="28"/>
+          <w:lang w:val="en-US"/>
+        </w:rPr>
+        <w:tab/>
+        <w:t>('</w:t>
+      </w:r>
+      <w:r>
+        <w:rPr>
+          <w:rFonts w:ascii="Times New Roman" w:hAnsi="Times New Roman" w:cs="Times New Roman"/>
+          <w:color w:val="000000" w:themeColor="text1"/>
+          <w:sz w:val="28"/>
+          <w:szCs w:val="28"/>
+        </w:rPr>
+        <w:t>Для</w:t>
+      </w:r>
+      <w:r>
+        <w:rPr>
+          <w:rFonts w:ascii="Times New Roman" w:hAnsi="Times New Roman" w:cs="Times New Roman"/>
+          <w:color w:val="000000" w:themeColor="text1"/>
+          <w:sz w:val="28"/>
+          <w:szCs w:val="28"/>
+          <w:lang w:val="en-US"/>
+        </w:rPr>
+        <w:t xml:space="preserve"> </w:t>
+      </w:r>
+      <w:r>
+        <w:rPr>
+          <w:rFonts w:ascii="Times New Roman" w:hAnsi="Times New Roman" w:cs="Times New Roman"/>
+          <w:color w:val="000000" w:themeColor="text1"/>
+          <w:sz w:val="28"/>
+          <w:szCs w:val="28"/>
+        </w:rPr>
+        <w:t>мониторов</w:t>
+      </w:r>
+      <w:r>
+        <w:rPr>
+          <w:rFonts w:ascii="Times New Roman" w:hAnsi="Times New Roman" w:cs="Times New Roman"/>
+          <w:color w:val="000000" w:themeColor="text1"/>
+          <w:sz w:val="28"/>
+          <w:szCs w:val="28"/>
+          <w:lang w:val="en-US"/>
+        </w:rPr>
+        <w:t>'),</w:t>
+      </w:r>
+    </w:p>
+    <w:p>
+      <w:pPr>
+        <w:spacing w:after="0" w:line="360" w:lineRule="auto"/>
+        <w:ind w:firstLine="709"/>
+        <w:jc w:val="both"/>
+        <w:rPr>
+          <w:rFonts w:ascii="Times New Roman" w:hAnsi="Times New Roman" w:cs="Times New Roman"/>
+          <w:color w:val="000000" w:themeColor="text1"/>
+          <w:sz w:val="28"/>
+          <w:szCs w:val="28"/>
+        </w:rPr>
+      </w:pPr>
+      <w:r>
+        <w:rPr>
+          <w:rFonts w:ascii="Times New Roman" w:hAnsi="Times New Roman" w:cs="Times New Roman"/>
+          <w:color w:val="000000" w:themeColor="text1"/>
+          <w:sz w:val="28"/>
+          <w:szCs w:val="28"/>
+          <w:lang w:val="en-US"/>
+        </w:rPr>
+        <w:tab/>
+      </w:r>
+      <w:r>
+        <w:rPr>
+          <w:rFonts w:ascii="Times New Roman" w:hAnsi="Times New Roman" w:cs="Times New Roman"/>
+          <w:color w:val="000000" w:themeColor="text1"/>
+          <w:sz w:val="28"/>
+          <w:szCs w:val="28"/>
+        </w:rPr>
+        <w:t>('Для мышей'),</w:t>
+      </w:r>
+    </w:p>
+    <w:p>
+      <w:pPr>
+        <w:spacing w:after="0" w:line="360" w:lineRule="auto"/>
+        <w:ind w:firstLine="709"/>
+        <w:jc w:val="both"/>
+        <w:rPr>
+          <w:rFonts w:ascii="Times New Roman" w:hAnsi="Times New Roman" w:cs="Times New Roman"/>
+          <w:color w:val="000000" w:themeColor="text1"/>
+          <w:sz w:val="28"/>
+          <w:szCs w:val="28"/>
+        </w:rPr>
+      </w:pPr>
+      <w:r>
+        <w:rPr>
+          <w:rFonts w:ascii="Times New Roman" w:hAnsi="Times New Roman" w:cs="Times New Roman"/>
+          <w:color w:val="000000" w:themeColor="text1"/>
+          <w:sz w:val="28"/>
+          <w:szCs w:val="28"/>
+        </w:rPr>
+        <w:tab/>
+        <w:t>('Для клавиатуры'),</w:t>
+      </w:r>
+    </w:p>
+    <w:p>
+      <w:pPr>
+        <w:spacing w:after="0" w:line="360" w:lineRule="auto"/>
+        <w:ind w:firstLine="709"/>
+        <w:jc w:val="both"/>
+        <w:rPr>
+          <w:rFonts w:ascii="Times New Roman" w:hAnsi="Times New Roman" w:cs="Times New Roman"/>
+          <w:color w:val="000000" w:themeColor="text1"/>
+          <w:sz w:val="28"/>
+          <w:szCs w:val="28"/>
+        </w:rPr>
+      </w:pPr>
+      <w:r>
+        <w:rPr>
+          <w:rFonts w:ascii="Times New Roman" w:hAnsi="Times New Roman" w:cs="Times New Roman"/>
+          <w:color w:val="000000" w:themeColor="text1"/>
+          <w:sz w:val="28"/>
+          <w:szCs w:val="28"/>
+        </w:rPr>
+        <w:tab/>
+        <w:t>('Для корпусов'),</w:t>
+      </w:r>
+    </w:p>
+    <w:p>
+      <w:pPr>
+        <w:spacing w:after="0" w:line="360" w:lineRule="auto"/>
+        <w:ind w:firstLine="709"/>
+        <w:jc w:val="both"/>
+        <w:rPr>
+          <w:rFonts w:ascii="Times New Roman" w:hAnsi="Times New Roman" w:cs="Times New Roman"/>
+          <w:color w:val="000000" w:themeColor="text1"/>
+          <w:sz w:val="28"/>
+          <w:szCs w:val="28"/>
+        </w:rPr>
+      </w:pPr>
+      <w:r>
+        <w:rPr>
+          <w:rFonts w:ascii="Times New Roman" w:hAnsi="Times New Roman" w:cs="Times New Roman"/>
+          <w:color w:val="000000" w:themeColor="text1"/>
+          <w:sz w:val="28"/>
+          <w:szCs w:val="28"/>
+        </w:rPr>
+        <w:tab/>
+        <w:t>('Для видеокарт'),</w:t>
+      </w:r>
+    </w:p>
+    <w:p>
+      <w:pPr>
+        <w:spacing w:after="0" w:line="360" w:lineRule="auto"/>
+        <w:ind w:firstLine="709"/>
+        <w:jc w:val="both"/>
+        <w:rPr>
+          <w:rFonts w:ascii="Times New Roman" w:hAnsi="Times New Roman" w:cs="Times New Roman"/>
+          <w:color w:val="000000" w:themeColor="text1"/>
+          <w:sz w:val="28"/>
+          <w:szCs w:val="28"/>
+        </w:rPr>
+      </w:pPr>
+      <w:r>
+        <w:rPr>
+          <w:rFonts w:ascii="Times New Roman" w:hAnsi="Times New Roman" w:cs="Times New Roman"/>
+          <w:color w:val="000000" w:themeColor="text1"/>
+          <w:sz w:val="28"/>
+          <w:szCs w:val="28"/>
+        </w:rPr>
+        <w:tab/>
+        <w:t>('Для процессоров'),</w:t>
+      </w:r>
+    </w:p>
+    <w:p>
+      <w:pPr>
+        <w:spacing w:after="0" w:line="360" w:lineRule="auto"/>
+        <w:ind w:firstLine="709"/>
+        <w:jc w:val="both"/>
+        <w:rPr>
+          <w:rFonts w:ascii="Times New Roman" w:hAnsi="Times New Roman" w:cs="Times New Roman"/>
+          <w:color w:val="000000" w:themeColor="text1"/>
+          <w:sz w:val="28"/>
+          <w:szCs w:val="28"/>
+        </w:rPr>
+      </w:pPr>
+      <w:r>
+        <w:rPr>
+          <w:rFonts w:ascii="Times New Roman" w:hAnsi="Times New Roman" w:cs="Times New Roman"/>
+          <w:color w:val="000000" w:themeColor="text1"/>
+          <w:sz w:val="28"/>
+          <w:szCs w:val="28"/>
+        </w:rPr>
+        <w:tab/>
+        <w:t>('Для материнских плат'),</w:t>
+      </w:r>
+    </w:p>
+    <w:p>
+      <w:pPr>
+        <w:spacing w:after="0" w:line="360" w:lineRule="auto"/>
+        <w:ind w:firstLine="709"/>
+        <w:jc w:val="both"/>
+        <w:rPr>
+          <w:rFonts w:ascii="Times New Roman" w:hAnsi="Times New Roman" w:cs="Times New Roman"/>
+          <w:color w:val="000000" w:themeColor="text1"/>
+          <w:sz w:val="28"/>
+          <w:szCs w:val="28"/>
+        </w:rPr>
+      </w:pPr>
+      <w:r>
+        <w:rPr>
+          <w:rFonts w:ascii="Times New Roman" w:hAnsi="Times New Roman" w:cs="Times New Roman"/>
+          <w:color w:val="000000" w:themeColor="text1"/>
+          <w:sz w:val="28"/>
+          <w:szCs w:val="28"/>
+        </w:rPr>
+        <w:tab/>
+        <w:t xml:space="preserve">('Для </w:t>
+      </w:r>
+      <w:proofErr w:type="spellStart"/>
+      <w:r>
+        <w:rPr>
+          <w:rFonts w:ascii="Times New Roman" w:hAnsi="Times New Roman" w:cs="Times New Roman"/>
+          <w:color w:val="000000" w:themeColor="text1"/>
+          <w:sz w:val="28"/>
+          <w:szCs w:val="28"/>
+        </w:rPr>
+        <w:t>Wi-Fi</w:t>
+      </w:r>
+      <w:proofErr w:type="spellEnd"/>
+      <w:r>
+        <w:rPr>
+          <w:rFonts w:ascii="Times New Roman" w:hAnsi="Times New Roman" w:cs="Times New Roman"/>
+          <w:color w:val="000000" w:themeColor="text1"/>
+          <w:sz w:val="28"/>
+          <w:szCs w:val="28"/>
+        </w:rPr>
+        <w:t xml:space="preserve"> оборудования'),</w:t>
+      </w:r>
+    </w:p>
+    <w:p>
+      <w:pPr>
+        <w:spacing w:after="0" w:line="360" w:lineRule="auto"/>
+        <w:ind w:firstLine="709"/>
+        <w:jc w:val="both"/>
+        <w:rPr>
+          <w:rFonts w:ascii="Times New Roman" w:hAnsi="Times New Roman" w:cs="Times New Roman"/>
+          <w:color w:val="000000" w:themeColor="text1"/>
+          <w:sz w:val="28"/>
+          <w:szCs w:val="28"/>
+        </w:rPr>
+      </w:pPr>
+      <w:r>
+        <w:rPr>
+          <w:rFonts w:ascii="Times New Roman" w:hAnsi="Times New Roman" w:cs="Times New Roman"/>
+          <w:color w:val="000000" w:themeColor="text1"/>
+          <w:sz w:val="28"/>
+          <w:szCs w:val="28"/>
+        </w:rPr>
+        <w:tab/>
+        <w:t>('Для веб-камер'),</w:t>
+      </w:r>
+    </w:p>
+    <w:p>
+      <w:pPr>
+        <w:spacing w:after="0" w:line="360" w:lineRule="auto"/>
+        <w:ind w:firstLine="709"/>
+        <w:jc w:val="both"/>
+        <w:rPr>
+          <w:rFonts w:ascii="Times New Roman" w:hAnsi="Times New Roman" w:cs="Times New Roman"/>
+          <w:color w:val="000000" w:themeColor="text1"/>
+          <w:sz w:val="28"/>
+          <w:szCs w:val="28"/>
+          <w:lang w:val="en-US"/>
+        </w:rPr>
+      </w:pPr>
+      <w:r>
+        <w:rPr>
+          <w:rFonts w:ascii="Times New Roman" w:hAnsi="Times New Roman" w:cs="Times New Roman"/>
+          <w:color w:val="000000" w:themeColor="text1"/>
+          <w:sz w:val="28"/>
+          <w:szCs w:val="28"/>
+        </w:rPr>
+        <w:tab/>
+      </w:r>
+      <w:r>
+        <w:rPr>
+          <w:rFonts w:ascii="Times New Roman" w:hAnsi="Times New Roman" w:cs="Times New Roman"/>
+          <w:color w:val="000000" w:themeColor="text1"/>
+          <w:sz w:val="28"/>
+          <w:szCs w:val="28"/>
+          <w:lang w:val="en-US"/>
+        </w:rPr>
+        <w:t>('</w:t>
+      </w:r>
+      <w:r>
+        <w:rPr>
+          <w:rFonts w:ascii="Times New Roman" w:hAnsi="Times New Roman" w:cs="Times New Roman"/>
+          <w:color w:val="000000" w:themeColor="text1"/>
+          <w:sz w:val="28"/>
+          <w:szCs w:val="28"/>
+        </w:rPr>
+        <w:t>Для</w:t>
+      </w:r>
+      <w:r>
+        <w:rPr>
+          <w:rFonts w:ascii="Times New Roman" w:hAnsi="Times New Roman" w:cs="Times New Roman"/>
+          <w:color w:val="000000" w:themeColor="text1"/>
+          <w:sz w:val="28"/>
+          <w:szCs w:val="28"/>
+          <w:lang w:val="en-US"/>
+        </w:rPr>
+        <w:t xml:space="preserve"> </w:t>
+      </w:r>
+      <w:r>
+        <w:rPr>
+          <w:rFonts w:ascii="Times New Roman" w:hAnsi="Times New Roman" w:cs="Times New Roman"/>
+          <w:color w:val="000000" w:themeColor="text1"/>
+          <w:sz w:val="28"/>
+          <w:szCs w:val="28"/>
+        </w:rPr>
+        <w:t>наушников</w:t>
+      </w:r>
+      <w:r>
+        <w:rPr>
+          <w:rFonts w:ascii="Times New Roman" w:hAnsi="Times New Roman" w:cs="Times New Roman"/>
+          <w:color w:val="000000" w:themeColor="text1"/>
+          <w:sz w:val="28"/>
+          <w:szCs w:val="28"/>
+          <w:lang w:val="en-US"/>
+        </w:rPr>
+        <w:t xml:space="preserve"> </w:t>
+      </w:r>
+      <w:r>
+        <w:rPr>
+          <w:rFonts w:ascii="Times New Roman" w:hAnsi="Times New Roman" w:cs="Times New Roman"/>
+          <w:color w:val="000000" w:themeColor="text1"/>
+          <w:sz w:val="28"/>
+          <w:szCs w:val="28"/>
+        </w:rPr>
+        <w:t>с</w:t>
+      </w:r>
+      <w:r>
+        <w:rPr>
+          <w:rFonts w:ascii="Times New Roman" w:hAnsi="Times New Roman" w:cs="Times New Roman"/>
+          <w:color w:val="000000" w:themeColor="text1"/>
+          <w:sz w:val="28"/>
+          <w:szCs w:val="28"/>
+          <w:lang w:val="en-US"/>
+        </w:rPr>
+        <w:t xml:space="preserve"> </w:t>
+      </w:r>
+      <w:r>
+        <w:rPr>
+          <w:rFonts w:ascii="Times New Roman" w:hAnsi="Times New Roman" w:cs="Times New Roman"/>
+          <w:color w:val="000000" w:themeColor="text1"/>
+          <w:sz w:val="28"/>
+          <w:szCs w:val="28"/>
+        </w:rPr>
+        <w:t>микрофоном</w:t>
+      </w:r>
+      <w:r>
+        <w:rPr>
+          <w:rFonts w:ascii="Times New Roman" w:hAnsi="Times New Roman" w:cs="Times New Roman"/>
+          <w:color w:val="000000" w:themeColor="text1"/>
+          <w:sz w:val="28"/>
+          <w:szCs w:val="28"/>
+          <w:lang w:val="en-US"/>
+        </w:rPr>
+        <w:t>');</w:t>
+      </w:r>
+    </w:p>
+    <w:p>
+      <w:pPr>
+        <w:spacing w:after="0" w:line="360" w:lineRule="auto"/>
+        <w:ind w:firstLine="709"/>
+        <w:jc w:val="both"/>
+        <w:rPr>
+          <w:rFonts w:ascii="Times New Roman" w:hAnsi="Times New Roman" w:cs="Times New Roman"/>
+          <w:color w:val="000000" w:themeColor="text1"/>
+          <w:sz w:val="28"/>
+          <w:szCs w:val="28"/>
+          <w:lang w:val="en-US"/>
+        </w:rPr>
+      </w:pPr>
+    </w:p>
+    <w:p>
+      <w:pPr>
+        <w:spacing w:after="0" w:line="360" w:lineRule="auto"/>
+        <w:ind w:firstLine="709"/>
+        <w:jc w:val="both"/>
+        <w:rPr>
+          <w:rFonts w:ascii="Times New Roman" w:hAnsi="Times New Roman" w:cs="Times New Roman"/>
+          <w:color w:val="000000" w:themeColor="text1"/>
+          <w:sz w:val="28"/>
+          <w:szCs w:val="28"/>
+          <w:lang w:val="en-US"/>
+        </w:rPr>
+      </w:pPr>
+      <w:r>
+        <w:rPr>
+          <w:rFonts w:ascii="Times New Roman" w:hAnsi="Times New Roman" w:cs="Times New Roman"/>
+          <w:color w:val="000000" w:themeColor="text1"/>
+          <w:sz w:val="28"/>
+          <w:szCs w:val="28"/>
+          <w:lang w:val="en-US"/>
+        </w:rPr>
+        <w:t>INSERT INTO Product VALUES</w:t>
+      </w:r>
+    </w:p>
+    <w:p>
+      <w:pPr>
+        <w:spacing w:after="0" w:line="360" w:lineRule="auto"/>
+        <w:ind w:firstLine="709"/>
+        <w:jc w:val="both"/>
+        <w:rPr>
+          <w:rFonts w:ascii="Times New Roman" w:hAnsi="Times New Roman" w:cs="Times New Roman"/>
+          <w:color w:val="000000" w:themeColor="text1"/>
+          <w:sz w:val="28"/>
+          <w:szCs w:val="28"/>
+        </w:rPr>
+      </w:pPr>
+      <w:r>
+        <w:rPr>
+          <w:rFonts w:ascii="Times New Roman" w:hAnsi="Times New Roman" w:cs="Times New Roman"/>
+          <w:color w:val="000000" w:themeColor="text1"/>
+          <w:sz w:val="28"/>
+          <w:szCs w:val="28"/>
+          <w:lang w:val="en-US"/>
+        </w:rPr>
+        <w:tab/>
+      </w:r>
+      <w:r>
+        <w:rPr>
+          <w:rFonts w:ascii="Times New Roman" w:hAnsi="Times New Roman" w:cs="Times New Roman"/>
+          <w:color w:val="000000" w:themeColor="text1"/>
+          <w:sz w:val="28"/>
+          <w:szCs w:val="28"/>
+        </w:rPr>
+        <w:t>('18.5" Монитор AOC e970Swn/01', '1', '2010-04-23 12:00:00', '2025-04-23 12:00:00', '2011-01-21 15:43:48', '5299', '1', '1', '5'),</w:t>
+      </w:r>
+    </w:p>
+    <w:p>
+      <w:pPr>
+        <w:spacing w:after="0" w:line="360" w:lineRule="auto"/>
+        <w:ind w:firstLine="709"/>
+        <w:jc w:val="both"/>
+        <w:rPr>
+          <w:rFonts w:ascii="Times New Roman" w:hAnsi="Times New Roman" w:cs="Times New Roman"/>
+          <w:color w:val="000000" w:themeColor="text1"/>
+          <w:sz w:val="28"/>
+          <w:szCs w:val="28"/>
+          <w:lang w:val="en-US"/>
+        </w:rPr>
+      </w:pPr>
+      <w:r>
+        <w:rPr>
+          <w:rFonts w:ascii="Times New Roman" w:hAnsi="Times New Roman" w:cs="Times New Roman"/>
+          <w:color w:val="000000" w:themeColor="text1"/>
+          <w:sz w:val="28"/>
+          <w:szCs w:val="28"/>
+        </w:rPr>
+        <w:tab/>
+      </w:r>
+      <w:r>
+        <w:rPr>
+          <w:rFonts w:ascii="Times New Roman" w:hAnsi="Times New Roman" w:cs="Times New Roman"/>
+          <w:color w:val="000000" w:themeColor="text1"/>
+          <w:sz w:val="28"/>
+          <w:szCs w:val="28"/>
+          <w:lang w:val="en-US"/>
+        </w:rPr>
+        <w:t xml:space="preserve">('37.5" </w:t>
+      </w:r>
+      <w:r>
+        <w:rPr>
+          <w:rFonts w:ascii="Times New Roman" w:hAnsi="Times New Roman" w:cs="Times New Roman"/>
+          <w:color w:val="000000" w:themeColor="text1"/>
+          <w:sz w:val="28"/>
+          <w:szCs w:val="28"/>
+        </w:rPr>
+        <w:t>Монитор</w:t>
+      </w:r>
+      <w:r>
+        <w:rPr>
+          <w:rFonts w:ascii="Times New Roman" w:hAnsi="Times New Roman" w:cs="Times New Roman"/>
+          <w:color w:val="000000" w:themeColor="text1"/>
+          <w:sz w:val="28"/>
+          <w:szCs w:val="28"/>
+          <w:lang w:val="en-US"/>
+        </w:rPr>
+        <w:t xml:space="preserve"> Acer Predator X38P', '1', '2020-06-10 16:16:16', '2040-06-10 16:16:16', '2020-07-11 11:24:58', '179999', '1', '1', '2'),</w:t>
+      </w:r>
+    </w:p>
+    <w:p>
+      <w:pPr>
+        <w:spacing w:after="0" w:line="360" w:lineRule="auto"/>
+        <w:ind w:firstLine="709"/>
+        <w:jc w:val="both"/>
+        <w:rPr>
+          <w:rFonts w:ascii="Times New Roman" w:hAnsi="Times New Roman" w:cs="Times New Roman"/>
+          <w:color w:val="000000" w:themeColor="text1"/>
+          <w:sz w:val="28"/>
+          <w:szCs w:val="28"/>
+        </w:rPr>
+      </w:pPr>
+      <w:r>
+        <w:rPr>
+          <w:rFonts w:ascii="Times New Roman" w:hAnsi="Times New Roman" w:cs="Times New Roman"/>
+          <w:color w:val="000000" w:themeColor="text1"/>
+          <w:sz w:val="28"/>
+          <w:szCs w:val="28"/>
+          <w:lang w:val="en-US"/>
+        </w:rPr>
+        <w:tab/>
+      </w:r>
+      <w:r>
+        <w:rPr>
+          <w:rFonts w:ascii="Times New Roman" w:hAnsi="Times New Roman" w:cs="Times New Roman"/>
+          <w:color w:val="000000" w:themeColor="text1"/>
+          <w:sz w:val="28"/>
+          <w:szCs w:val="28"/>
+        </w:rPr>
+        <w:t xml:space="preserve">('Мышь беспроводная </w:t>
+      </w:r>
+      <w:proofErr w:type="spellStart"/>
+      <w:r>
+        <w:rPr>
+          <w:rFonts w:ascii="Times New Roman" w:hAnsi="Times New Roman" w:cs="Times New Roman"/>
+          <w:color w:val="000000" w:themeColor="text1"/>
+          <w:sz w:val="28"/>
+          <w:szCs w:val="28"/>
+        </w:rPr>
+        <w:t>Oklick</w:t>
+      </w:r>
+      <w:proofErr w:type="spellEnd"/>
+      <w:r>
+        <w:rPr>
+          <w:rFonts w:ascii="Times New Roman" w:hAnsi="Times New Roman" w:cs="Times New Roman"/>
+          <w:color w:val="000000" w:themeColor="text1"/>
+          <w:sz w:val="28"/>
+          <w:szCs w:val="28"/>
+        </w:rPr>
+        <w:t xml:space="preserve"> 565MW белый', '2', '2015-03-05 08:30:20', '2018-01-05 08:30:20', '2015-04-01 10:15:20', '199', '2', '2', '4'),</w:t>
+      </w:r>
+    </w:p>
+    <w:p>
+      <w:pPr>
+        <w:spacing w:after="0" w:line="360" w:lineRule="auto"/>
+        <w:ind w:firstLine="709"/>
+        <w:jc w:val="both"/>
+        <w:rPr>
+          <w:rFonts w:ascii="Times New Roman" w:hAnsi="Times New Roman" w:cs="Times New Roman"/>
+          <w:color w:val="000000" w:themeColor="text1"/>
+          <w:sz w:val="28"/>
+          <w:szCs w:val="28"/>
+        </w:rPr>
+      </w:pPr>
+      <w:r>
+        <w:rPr>
+          <w:rFonts w:ascii="Times New Roman" w:hAnsi="Times New Roman" w:cs="Times New Roman"/>
+          <w:color w:val="000000" w:themeColor="text1"/>
+          <w:sz w:val="28"/>
+          <w:szCs w:val="28"/>
+        </w:rPr>
+        <w:tab/>
+        <w:t xml:space="preserve">('Мышь беспроводная/проводная </w:t>
+      </w:r>
+      <w:proofErr w:type="spellStart"/>
+      <w:r>
+        <w:rPr>
+          <w:rFonts w:ascii="Times New Roman" w:hAnsi="Times New Roman" w:cs="Times New Roman"/>
+          <w:color w:val="000000" w:themeColor="text1"/>
+          <w:sz w:val="28"/>
+          <w:szCs w:val="28"/>
+        </w:rPr>
+        <w:t>Razer</w:t>
+      </w:r>
+      <w:proofErr w:type="spellEnd"/>
+      <w:r>
+        <w:rPr>
+          <w:rFonts w:ascii="Times New Roman" w:hAnsi="Times New Roman" w:cs="Times New Roman"/>
+          <w:color w:val="000000" w:themeColor="text1"/>
+          <w:sz w:val="28"/>
+          <w:szCs w:val="28"/>
+        </w:rPr>
+        <w:t xml:space="preserve"> </w:t>
+      </w:r>
+      <w:proofErr w:type="spellStart"/>
+      <w:r>
+        <w:rPr>
+          <w:rFonts w:ascii="Times New Roman" w:hAnsi="Times New Roman" w:cs="Times New Roman"/>
+          <w:color w:val="000000" w:themeColor="text1"/>
+          <w:sz w:val="28"/>
+          <w:szCs w:val="28"/>
+        </w:rPr>
+        <w:t>Viper</w:t>
+      </w:r>
+      <w:proofErr w:type="spellEnd"/>
+      <w:r>
+        <w:rPr>
+          <w:rFonts w:ascii="Times New Roman" w:hAnsi="Times New Roman" w:cs="Times New Roman"/>
+          <w:color w:val="000000" w:themeColor="text1"/>
+          <w:sz w:val="28"/>
+          <w:szCs w:val="28"/>
+        </w:rPr>
+        <w:t xml:space="preserve"> </w:t>
+      </w:r>
+      <w:proofErr w:type="spellStart"/>
+      <w:r>
+        <w:rPr>
+          <w:rFonts w:ascii="Times New Roman" w:hAnsi="Times New Roman" w:cs="Times New Roman"/>
+          <w:color w:val="000000" w:themeColor="text1"/>
+          <w:sz w:val="28"/>
+          <w:szCs w:val="28"/>
+        </w:rPr>
+        <w:t>Ultimate</w:t>
+      </w:r>
+      <w:proofErr w:type="spellEnd"/>
+      <w:r>
+        <w:rPr>
+          <w:rFonts w:ascii="Times New Roman" w:hAnsi="Times New Roman" w:cs="Times New Roman"/>
+          <w:color w:val="000000" w:themeColor="text1"/>
+          <w:sz w:val="28"/>
+          <w:szCs w:val="28"/>
+        </w:rPr>
+        <w:t xml:space="preserve"> </w:t>
+      </w:r>
+      <w:proofErr w:type="spellStart"/>
+      <w:r>
+        <w:rPr>
+          <w:rFonts w:ascii="Times New Roman" w:hAnsi="Times New Roman" w:cs="Times New Roman"/>
+          <w:color w:val="000000" w:themeColor="text1"/>
+          <w:sz w:val="28"/>
+          <w:szCs w:val="28"/>
+        </w:rPr>
+        <w:t>Cyberpunk</w:t>
+      </w:r>
+      <w:proofErr w:type="spellEnd"/>
+      <w:r>
+        <w:rPr>
+          <w:rFonts w:ascii="Times New Roman" w:hAnsi="Times New Roman" w:cs="Times New Roman"/>
+          <w:color w:val="000000" w:themeColor="text1"/>
+          <w:sz w:val="28"/>
+          <w:szCs w:val="28"/>
+        </w:rPr>
+        <w:t xml:space="preserve"> 2077 черный', '2', '2021-01-25 21:00:00', '2029-01-25 21:00:00', '2021-02-01 11:35:23', '14999', '2', '2', '1'),</w:t>
+      </w:r>
+    </w:p>
+    <w:p>
+      <w:pPr>
+        <w:spacing w:after="0" w:line="360" w:lineRule="auto"/>
+        <w:ind w:firstLine="709"/>
+        <w:jc w:val="both"/>
+        <w:rPr>
+          <w:rFonts w:ascii="Times New Roman" w:hAnsi="Times New Roman" w:cs="Times New Roman"/>
+          <w:color w:val="000000" w:themeColor="text1"/>
+          <w:sz w:val="28"/>
+          <w:szCs w:val="28"/>
+        </w:rPr>
+      </w:pPr>
+      <w:r>
+        <w:rPr>
+          <w:rFonts w:ascii="Times New Roman" w:hAnsi="Times New Roman" w:cs="Times New Roman"/>
+          <w:color w:val="000000" w:themeColor="text1"/>
+          <w:sz w:val="28"/>
+          <w:szCs w:val="28"/>
+        </w:rPr>
+        <w:tab/>
+        <w:t>('Клавиатура RITMIX RKB-100', '3', '2017-07-27 15:15:20', '2021-07-27 15:15:20', '2017-08-01 17:54:34', '299', '3', '3', '3'),</w:t>
+      </w:r>
+    </w:p>
+    <w:p>
+      <w:pPr>
+        <w:spacing w:after="0" w:line="360" w:lineRule="auto"/>
+        <w:ind w:firstLine="709"/>
+        <w:jc w:val="both"/>
+        <w:rPr>
+          <w:rFonts w:ascii="Times New Roman" w:hAnsi="Times New Roman" w:cs="Times New Roman"/>
+          <w:color w:val="000000" w:themeColor="text1"/>
+          <w:sz w:val="28"/>
+          <w:szCs w:val="28"/>
+          <w:lang w:val="en-US"/>
+        </w:rPr>
+      </w:pPr>
+      <w:r>
+        <w:rPr>
+          <w:rFonts w:ascii="Times New Roman" w:hAnsi="Times New Roman" w:cs="Times New Roman"/>
+          <w:color w:val="000000" w:themeColor="text1"/>
+          <w:sz w:val="28"/>
+          <w:szCs w:val="28"/>
+        </w:rPr>
+        <w:tab/>
+      </w:r>
+      <w:r>
+        <w:rPr>
+          <w:rFonts w:ascii="Times New Roman" w:hAnsi="Times New Roman" w:cs="Times New Roman"/>
+          <w:color w:val="000000" w:themeColor="text1"/>
+          <w:sz w:val="28"/>
+          <w:szCs w:val="28"/>
+          <w:lang w:val="en-US"/>
+        </w:rPr>
+        <w:t>('</w:t>
+      </w:r>
+      <w:r>
+        <w:rPr>
+          <w:rFonts w:ascii="Times New Roman" w:hAnsi="Times New Roman" w:cs="Times New Roman"/>
+          <w:color w:val="000000" w:themeColor="text1"/>
+          <w:sz w:val="28"/>
+          <w:szCs w:val="28"/>
+        </w:rPr>
+        <w:t>Клавиатура</w:t>
+      </w:r>
+      <w:r>
+        <w:rPr>
+          <w:rFonts w:ascii="Times New Roman" w:hAnsi="Times New Roman" w:cs="Times New Roman"/>
+          <w:color w:val="000000" w:themeColor="text1"/>
+          <w:sz w:val="28"/>
+          <w:szCs w:val="28"/>
+          <w:lang w:val="en-US"/>
+        </w:rPr>
+        <w:t xml:space="preserve"> Logitech G915 TKL', '3', '2019-02-27 10:40:20', '2023-02-27 10:40:20', '2019-03-03 13:13:13', '17999', '3', '3', '5'),</w:t>
+      </w:r>
+    </w:p>
+    <w:p>
+      <w:pPr>
+        <w:spacing w:after="0" w:line="360" w:lineRule="auto"/>
+        <w:ind w:firstLine="709"/>
+        <w:jc w:val="both"/>
+        <w:rPr>
+          <w:rFonts w:ascii="Times New Roman" w:hAnsi="Times New Roman" w:cs="Times New Roman"/>
+          <w:color w:val="000000" w:themeColor="text1"/>
+          <w:sz w:val="28"/>
+          <w:szCs w:val="28"/>
+        </w:rPr>
+      </w:pPr>
+      <w:r>
+        <w:rPr>
+          <w:rFonts w:ascii="Times New Roman" w:hAnsi="Times New Roman" w:cs="Times New Roman"/>
+          <w:color w:val="000000" w:themeColor="text1"/>
+          <w:sz w:val="28"/>
+          <w:szCs w:val="28"/>
+          <w:lang w:val="en-US"/>
+        </w:rPr>
+        <w:tab/>
+      </w:r>
+      <w:r>
+        <w:rPr>
+          <w:rFonts w:ascii="Times New Roman" w:hAnsi="Times New Roman" w:cs="Times New Roman"/>
+          <w:color w:val="000000" w:themeColor="text1"/>
+          <w:sz w:val="28"/>
+          <w:szCs w:val="28"/>
+        </w:rPr>
+        <w:t>('Корпус DEXP DC-201M черный', '4', '2011-04-23 13:00:00', '2025-04-23 12:00:00', '2012-01-21 15:43:48', '1699', '4', '4', '5'),</w:t>
+      </w:r>
+    </w:p>
+    <w:p>
+      <w:pPr>
+        <w:spacing w:after="0" w:line="360" w:lineRule="auto"/>
+        <w:ind w:firstLine="709"/>
+        <w:jc w:val="both"/>
+        <w:rPr>
+          <w:rFonts w:ascii="Times New Roman" w:hAnsi="Times New Roman" w:cs="Times New Roman"/>
+          <w:color w:val="000000" w:themeColor="text1"/>
+          <w:sz w:val="28"/>
+          <w:szCs w:val="28"/>
+          <w:lang w:val="en-US"/>
+        </w:rPr>
+      </w:pPr>
+      <w:r>
+        <w:rPr>
+          <w:rFonts w:ascii="Times New Roman" w:hAnsi="Times New Roman" w:cs="Times New Roman"/>
+          <w:color w:val="000000" w:themeColor="text1"/>
+          <w:sz w:val="28"/>
+          <w:szCs w:val="28"/>
+        </w:rPr>
+        <w:lastRenderedPageBreak/>
+        <w:tab/>
+      </w:r>
+      <w:r>
+        <w:rPr>
+          <w:rFonts w:ascii="Times New Roman" w:hAnsi="Times New Roman" w:cs="Times New Roman"/>
+          <w:color w:val="000000" w:themeColor="text1"/>
+          <w:sz w:val="28"/>
+          <w:szCs w:val="28"/>
+          <w:lang w:val="en-US"/>
+        </w:rPr>
+        <w:t>('</w:t>
+      </w:r>
+      <w:r>
+        <w:rPr>
+          <w:rFonts w:ascii="Times New Roman" w:hAnsi="Times New Roman" w:cs="Times New Roman"/>
+          <w:color w:val="000000" w:themeColor="text1"/>
+          <w:sz w:val="28"/>
+          <w:szCs w:val="28"/>
+        </w:rPr>
+        <w:t>Корпус</w:t>
+      </w:r>
+      <w:r>
+        <w:rPr>
+          <w:rFonts w:ascii="Times New Roman" w:hAnsi="Times New Roman" w:cs="Times New Roman"/>
+          <w:color w:val="000000" w:themeColor="text1"/>
+          <w:sz w:val="28"/>
+          <w:szCs w:val="28"/>
+          <w:lang w:val="en-US"/>
+        </w:rPr>
+        <w:t xml:space="preserve"> Thermaltake </w:t>
+      </w:r>
+      <w:proofErr w:type="spellStart"/>
+      <w:r>
+        <w:rPr>
+          <w:rFonts w:ascii="Times New Roman" w:hAnsi="Times New Roman" w:cs="Times New Roman"/>
+          <w:color w:val="000000" w:themeColor="text1"/>
+          <w:sz w:val="28"/>
+          <w:szCs w:val="28"/>
+          <w:lang w:val="en-US"/>
+        </w:rPr>
+        <w:t>DistroCase</w:t>
+      </w:r>
+      <w:proofErr w:type="spellEnd"/>
+      <w:r>
+        <w:rPr>
+          <w:rFonts w:ascii="Times New Roman" w:hAnsi="Times New Roman" w:cs="Times New Roman"/>
+          <w:color w:val="000000" w:themeColor="text1"/>
+          <w:sz w:val="28"/>
+          <w:szCs w:val="28"/>
+          <w:lang w:val="en-US"/>
+        </w:rPr>
+        <w:t xml:space="preserve"> 350P', '4', '2011-04-23 14:01:10', '2015-01-23 07:10:01', '2012-01-21 16:43:30', '45999', '4', '4', '6'),</w:t>
+      </w:r>
+    </w:p>
+    <w:p>
+      <w:pPr>
+        <w:spacing w:after="0" w:line="360" w:lineRule="auto"/>
+        <w:ind w:firstLine="709"/>
+        <w:jc w:val="both"/>
+        <w:rPr>
+          <w:rFonts w:ascii="Times New Roman" w:hAnsi="Times New Roman" w:cs="Times New Roman"/>
+          <w:color w:val="000000" w:themeColor="text1"/>
+          <w:sz w:val="28"/>
+          <w:szCs w:val="28"/>
+        </w:rPr>
+      </w:pPr>
+      <w:r>
+        <w:rPr>
+          <w:rFonts w:ascii="Times New Roman" w:hAnsi="Times New Roman" w:cs="Times New Roman"/>
+          <w:color w:val="000000" w:themeColor="text1"/>
+          <w:sz w:val="28"/>
+          <w:szCs w:val="28"/>
+          <w:lang w:val="en-US"/>
+        </w:rPr>
+        <w:tab/>
+      </w:r>
+      <w:r>
+        <w:rPr>
+          <w:rFonts w:ascii="Times New Roman" w:hAnsi="Times New Roman" w:cs="Times New Roman"/>
+          <w:color w:val="000000" w:themeColor="text1"/>
+          <w:sz w:val="28"/>
+          <w:szCs w:val="28"/>
+        </w:rPr>
+        <w:t xml:space="preserve">('Видеокарта KFA2 </w:t>
+      </w:r>
+      <w:proofErr w:type="spellStart"/>
+      <w:r>
+        <w:rPr>
+          <w:rFonts w:ascii="Times New Roman" w:hAnsi="Times New Roman" w:cs="Times New Roman"/>
+          <w:color w:val="000000" w:themeColor="text1"/>
+          <w:sz w:val="28"/>
+          <w:szCs w:val="28"/>
+        </w:rPr>
+        <w:t>GeForce</w:t>
+      </w:r>
+      <w:proofErr w:type="spellEnd"/>
+      <w:r>
+        <w:rPr>
+          <w:rFonts w:ascii="Times New Roman" w:hAnsi="Times New Roman" w:cs="Times New Roman"/>
+          <w:color w:val="000000" w:themeColor="text1"/>
+          <w:sz w:val="28"/>
+          <w:szCs w:val="28"/>
+        </w:rPr>
+        <w:t xml:space="preserve"> 210', '5', '2012-04-23 15:02:20', '2016-02-24 08:20:02', '2013-01-21 17:42:31', '3099', '5', '5', '7'),</w:t>
+      </w:r>
+    </w:p>
+    <w:p>
+      <w:pPr>
+        <w:spacing w:after="0" w:line="360" w:lineRule="auto"/>
+        <w:ind w:firstLine="709"/>
+        <w:jc w:val="both"/>
+        <w:rPr>
+          <w:rFonts w:ascii="Times New Roman" w:hAnsi="Times New Roman" w:cs="Times New Roman"/>
+          <w:color w:val="000000" w:themeColor="text1"/>
+          <w:sz w:val="28"/>
+          <w:szCs w:val="28"/>
+        </w:rPr>
+      </w:pPr>
+      <w:r>
+        <w:rPr>
+          <w:rFonts w:ascii="Times New Roman" w:hAnsi="Times New Roman" w:cs="Times New Roman"/>
+          <w:color w:val="000000" w:themeColor="text1"/>
+          <w:sz w:val="28"/>
+          <w:szCs w:val="28"/>
+        </w:rPr>
+        <w:tab/>
+        <w:t xml:space="preserve">('Видеокарта PNY </w:t>
+      </w:r>
+      <w:proofErr w:type="spellStart"/>
+      <w:r>
+        <w:rPr>
+          <w:rFonts w:ascii="Times New Roman" w:hAnsi="Times New Roman" w:cs="Times New Roman"/>
+          <w:color w:val="000000" w:themeColor="text1"/>
+          <w:sz w:val="28"/>
+          <w:szCs w:val="28"/>
+        </w:rPr>
+        <w:t>Quadro</w:t>
+      </w:r>
+      <w:proofErr w:type="spellEnd"/>
+      <w:r>
+        <w:rPr>
+          <w:rFonts w:ascii="Times New Roman" w:hAnsi="Times New Roman" w:cs="Times New Roman"/>
+          <w:color w:val="000000" w:themeColor="text1"/>
+          <w:sz w:val="28"/>
+          <w:szCs w:val="28"/>
+        </w:rPr>
+        <w:t xml:space="preserve"> RTX 6000', '5', '2012-04-23 16:05:30', '2017-03-25 09:30:03', '2013-01-21 18:41:32', '150000', '5', '5', '8'),</w:t>
+      </w:r>
+    </w:p>
+    <w:p>
+      <w:pPr>
+        <w:spacing w:after="0" w:line="360" w:lineRule="auto"/>
+        <w:ind w:firstLine="709"/>
+        <w:jc w:val="both"/>
+        <w:rPr>
+          <w:rFonts w:ascii="Times New Roman" w:hAnsi="Times New Roman" w:cs="Times New Roman"/>
+          <w:color w:val="000000" w:themeColor="text1"/>
+          <w:sz w:val="28"/>
+          <w:szCs w:val="28"/>
+        </w:rPr>
+      </w:pPr>
+      <w:r>
+        <w:rPr>
+          <w:rFonts w:ascii="Times New Roman" w:hAnsi="Times New Roman" w:cs="Times New Roman"/>
+          <w:color w:val="000000" w:themeColor="text1"/>
+          <w:sz w:val="28"/>
+          <w:szCs w:val="28"/>
+        </w:rPr>
+        <w:tab/>
+        <w:t xml:space="preserve">('Процессор AMD </w:t>
+      </w:r>
+      <w:proofErr w:type="spellStart"/>
+      <w:r>
+        <w:rPr>
+          <w:rFonts w:ascii="Times New Roman" w:hAnsi="Times New Roman" w:cs="Times New Roman"/>
+          <w:color w:val="000000" w:themeColor="text1"/>
+          <w:sz w:val="28"/>
+          <w:szCs w:val="28"/>
+        </w:rPr>
+        <w:t>Athlon</w:t>
+      </w:r>
+      <w:proofErr w:type="spellEnd"/>
+      <w:r>
+        <w:rPr>
+          <w:rFonts w:ascii="Times New Roman" w:hAnsi="Times New Roman" w:cs="Times New Roman"/>
+          <w:color w:val="000000" w:themeColor="text1"/>
+          <w:sz w:val="28"/>
+          <w:szCs w:val="28"/>
+        </w:rPr>
+        <w:t xml:space="preserve"> X4 840 OEM', '6', '2013-04-23 17:06:40', '2018-04-26 10:40:04', '2014-01-21 19:40:33', '1950', '6', '6', '9'),</w:t>
+      </w:r>
+    </w:p>
+    <w:p>
+      <w:pPr>
+        <w:spacing w:after="0" w:line="360" w:lineRule="auto"/>
+        <w:ind w:firstLine="709"/>
+        <w:jc w:val="both"/>
+        <w:rPr>
+          <w:rFonts w:ascii="Times New Roman" w:hAnsi="Times New Roman" w:cs="Times New Roman"/>
+          <w:color w:val="000000" w:themeColor="text1"/>
+          <w:sz w:val="28"/>
+          <w:szCs w:val="28"/>
+          <w:lang w:val="en-US"/>
+        </w:rPr>
+      </w:pPr>
+      <w:r>
+        <w:rPr>
+          <w:rFonts w:ascii="Times New Roman" w:hAnsi="Times New Roman" w:cs="Times New Roman"/>
+          <w:color w:val="000000" w:themeColor="text1"/>
+          <w:sz w:val="28"/>
+          <w:szCs w:val="28"/>
+        </w:rPr>
+        <w:tab/>
+      </w:r>
+      <w:r>
+        <w:rPr>
+          <w:rFonts w:ascii="Times New Roman" w:hAnsi="Times New Roman" w:cs="Times New Roman"/>
+          <w:color w:val="000000" w:themeColor="text1"/>
+          <w:sz w:val="28"/>
+          <w:szCs w:val="28"/>
+          <w:lang w:val="en-US"/>
+        </w:rPr>
+        <w:t>('</w:t>
+      </w:r>
+      <w:r>
+        <w:rPr>
+          <w:rFonts w:ascii="Times New Roman" w:hAnsi="Times New Roman" w:cs="Times New Roman"/>
+          <w:color w:val="000000" w:themeColor="text1"/>
+          <w:sz w:val="28"/>
+          <w:szCs w:val="28"/>
+        </w:rPr>
+        <w:t>Процессор</w:t>
+      </w:r>
+      <w:r>
+        <w:rPr>
+          <w:rFonts w:ascii="Times New Roman" w:hAnsi="Times New Roman" w:cs="Times New Roman"/>
+          <w:color w:val="000000" w:themeColor="text1"/>
+          <w:sz w:val="28"/>
+          <w:szCs w:val="28"/>
+          <w:lang w:val="en-US"/>
+        </w:rPr>
+        <w:t xml:space="preserve"> AMD Ryzen </w:t>
+      </w:r>
+      <w:proofErr w:type="spellStart"/>
+      <w:r>
+        <w:rPr>
+          <w:rFonts w:ascii="Times New Roman" w:hAnsi="Times New Roman" w:cs="Times New Roman"/>
+          <w:color w:val="000000" w:themeColor="text1"/>
+          <w:sz w:val="28"/>
+          <w:szCs w:val="28"/>
+          <w:lang w:val="en-US"/>
+        </w:rPr>
+        <w:t>Threadripper</w:t>
+      </w:r>
+      <w:proofErr w:type="spellEnd"/>
+      <w:r>
+        <w:rPr>
+          <w:rFonts w:ascii="Times New Roman" w:hAnsi="Times New Roman" w:cs="Times New Roman"/>
+          <w:color w:val="000000" w:themeColor="text1"/>
+          <w:sz w:val="28"/>
+          <w:szCs w:val="28"/>
+          <w:lang w:val="en-US"/>
+        </w:rPr>
+        <w:t>', '6', '2013-04-23 18:07:50', '2019-05-27 11:50:05', '2014-01-21 20:44:34', '143999', '6', '6', '8'),</w:t>
+      </w:r>
+    </w:p>
+    <w:p>
+      <w:pPr>
+        <w:spacing w:after="0" w:line="360" w:lineRule="auto"/>
+        <w:ind w:firstLine="709"/>
+        <w:jc w:val="both"/>
+        <w:rPr>
+          <w:rFonts w:ascii="Times New Roman" w:hAnsi="Times New Roman" w:cs="Times New Roman"/>
+          <w:color w:val="000000" w:themeColor="text1"/>
+          <w:sz w:val="28"/>
+          <w:szCs w:val="28"/>
+        </w:rPr>
+      </w:pPr>
+      <w:r>
+        <w:rPr>
+          <w:rFonts w:ascii="Times New Roman" w:hAnsi="Times New Roman" w:cs="Times New Roman"/>
+          <w:color w:val="000000" w:themeColor="text1"/>
+          <w:sz w:val="28"/>
+          <w:szCs w:val="28"/>
+          <w:lang w:val="en-US"/>
+        </w:rPr>
+        <w:tab/>
+      </w:r>
+      <w:r>
+        <w:rPr>
+          <w:rFonts w:ascii="Times New Roman" w:hAnsi="Times New Roman" w:cs="Times New Roman"/>
+          <w:color w:val="000000" w:themeColor="text1"/>
+          <w:sz w:val="28"/>
+          <w:szCs w:val="28"/>
+        </w:rPr>
+        <w:t xml:space="preserve">('Материнская плата </w:t>
+      </w:r>
+      <w:proofErr w:type="spellStart"/>
+      <w:r>
+        <w:rPr>
+          <w:rFonts w:ascii="Times New Roman" w:hAnsi="Times New Roman" w:cs="Times New Roman"/>
+          <w:color w:val="000000" w:themeColor="text1"/>
+          <w:sz w:val="28"/>
+          <w:szCs w:val="28"/>
+        </w:rPr>
+        <w:t>ASRock</w:t>
+      </w:r>
+      <w:proofErr w:type="spellEnd"/>
+      <w:r>
+        <w:rPr>
+          <w:rFonts w:ascii="Times New Roman" w:hAnsi="Times New Roman" w:cs="Times New Roman"/>
+          <w:color w:val="000000" w:themeColor="text1"/>
+          <w:sz w:val="28"/>
+          <w:szCs w:val="28"/>
+        </w:rPr>
+        <w:t xml:space="preserve"> A320M-DVS R4.0', '7', '2014-04-23 19:10:15', '2020-06-11 12:55:06', '2015-01-21 21:45:35', '3799', '7', '7', '7'),</w:t>
+      </w:r>
+    </w:p>
+    <w:p>
+      <w:pPr>
+        <w:spacing w:after="0" w:line="360" w:lineRule="auto"/>
+        <w:ind w:firstLine="709"/>
+        <w:jc w:val="both"/>
+        <w:rPr>
+          <w:rFonts w:ascii="Times New Roman" w:hAnsi="Times New Roman" w:cs="Times New Roman"/>
+          <w:color w:val="000000" w:themeColor="text1"/>
+          <w:sz w:val="28"/>
+          <w:szCs w:val="28"/>
+          <w:lang w:val="en-US"/>
+        </w:rPr>
+      </w:pPr>
+      <w:r>
+        <w:rPr>
+          <w:rFonts w:ascii="Times New Roman" w:hAnsi="Times New Roman" w:cs="Times New Roman"/>
+          <w:color w:val="000000" w:themeColor="text1"/>
+          <w:sz w:val="28"/>
+          <w:szCs w:val="28"/>
+        </w:rPr>
+        <w:tab/>
+      </w:r>
+      <w:r>
+        <w:rPr>
+          <w:rFonts w:ascii="Times New Roman" w:hAnsi="Times New Roman" w:cs="Times New Roman"/>
+          <w:color w:val="000000" w:themeColor="text1"/>
+          <w:sz w:val="28"/>
+          <w:szCs w:val="28"/>
+          <w:lang w:val="en-US"/>
+        </w:rPr>
+        <w:t>('</w:t>
+      </w:r>
+      <w:r>
+        <w:rPr>
+          <w:rFonts w:ascii="Times New Roman" w:hAnsi="Times New Roman" w:cs="Times New Roman"/>
+          <w:color w:val="000000" w:themeColor="text1"/>
+          <w:sz w:val="28"/>
+          <w:szCs w:val="28"/>
+        </w:rPr>
+        <w:t>Материнская</w:t>
+      </w:r>
+      <w:r>
+        <w:rPr>
+          <w:rFonts w:ascii="Times New Roman" w:hAnsi="Times New Roman" w:cs="Times New Roman"/>
+          <w:color w:val="000000" w:themeColor="text1"/>
+          <w:sz w:val="28"/>
+          <w:szCs w:val="28"/>
+          <w:lang w:val="en-US"/>
+        </w:rPr>
+        <w:t xml:space="preserve"> </w:t>
+      </w:r>
+      <w:r>
+        <w:rPr>
+          <w:rFonts w:ascii="Times New Roman" w:hAnsi="Times New Roman" w:cs="Times New Roman"/>
+          <w:color w:val="000000" w:themeColor="text1"/>
+          <w:sz w:val="28"/>
+          <w:szCs w:val="28"/>
+        </w:rPr>
+        <w:t>плата</w:t>
+      </w:r>
+      <w:r>
+        <w:rPr>
+          <w:rFonts w:ascii="Times New Roman" w:hAnsi="Times New Roman" w:cs="Times New Roman"/>
+          <w:color w:val="000000" w:themeColor="text1"/>
+          <w:sz w:val="28"/>
+          <w:szCs w:val="28"/>
+          <w:lang w:val="en-US"/>
+        </w:rPr>
+        <w:t xml:space="preserve"> GIGABYTE X299X AORUS XTREME WATERFORCE', '7', '2014-04-23 20:20:25', '2021-07-13 13:56:07', '2015-01-21 22:46:36', '129999', '7', '7', '6'),</w:t>
+      </w:r>
+    </w:p>
+    <w:p>
+      <w:pPr>
+        <w:spacing w:after="0" w:line="360" w:lineRule="auto"/>
+        <w:ind w:firstLine="709"/>
+        <w:jc w:val="both"/>
+        <w:rPr>
+          <w:rFonts w:ascii="Times New Roman" w:hAnsi="Times New Roman" w:cs="Times New Roman"/>
+          <w:color w:val="000000" w:themeColor="text1"/>
+          <w:sz w:val="28"/>
+          <w:szCs w:val="28"/>
+        </w:rPr>
+      </w:pPr>
+      <w:r>
+        <w:rPr>
+          <w:rFonts w:ascii="Times New Roman" w:hAnsi="Times New Roman" w:cs="Times New Roman"/>
+          <w:color w:val="000000" w:themeColor="text1"/>
+          <w:sz w:val="28"/>
+          <w:szCs w:val="28"/>
+          <w:lang w:val="en-US"/>
+        </w:rPr>
+        <w:tab/>
+      </w:r>
+      <w:r>
+        <w:rPr>
+          <w:rFonts w:ascii="Times New Roman" w:hAnsi="Times New Roman" w:cs="Times New Roman"/>
+          <w:color w:val="000000" w:themeColor="text1"/>
+          <w:sz w:val="28"/>
+          <w:szCs w:val="28"/>
+        </w:rPr>
+        <w:t xml:space="preserve">('Точка доступа </w:t>
+      </w:r>
+      <w:proofErr w:type="spellStart"/>
+      <w:r>
+        <w:rPr>
+          <w:rFonts w:ascii="Times New Roman" w:hAnsi="Times New Roman" w:cs="Times New Roman"/>
+          <w:color w:val="000000" w:themeColor="text1"/>
+          <w:sz w:val="28"/>
+          <w:szCs w:val="28"/>
+        </w:rPr>
+        <w:t>Ubiquiti</w:t>
+      </w:r>
+      <w:proofErr w:type="spellEnd"/>
+      <w:r>
+        <w:rPr>
+          <w:rFonts w:ascii="Times New Roman" w:hAnsi="Times New Roman" w:cs="Times New Roman"/>
+          <w:color w:val="000000" w:themeColor="text1"/>
+          <w:sz w:val="28"/>
+          <w:szCs w:val="28"/>
+        </w:rPr>
+        <w:t xml:space="preserve"> UWB‑XG', '8', '2015-04-23 21:30:35', '2022-08-15 14:57:08', '2016-01-21 15:47:37', '142499', '8', '8', '5'),</w:t>
+      </w:r>
+    </w:p>
+    <w:p>
+      <w:pPr>
+        <w:spacing w:after="0" w:line="360" w:lineRule="auto"/>
+        <w:ind w:firstLine="709"/>
+        <w:jc w:val="both"/>
+        <w:rPr>
+          <w:rFonts w:ascii="Times New Roman" w:hAnsi="Times New Roman" w:cs="Times New Roman"/>
+          <w:color w:val="000000" w:themeColor="text1"/>
+          <w:sz w:val="28"/>
+          <w:szCs w:val="28"/>
+        </w:rPr>
+      </w:pPr>
+      <w:r>
+        <w:rPr>
+          <w:rFonts w:ascii="Times New Roman" w:hAnsi="Times New Roman" w:cs="Times New Roman"/>
+          <w:color w:val="000000" w:themeColor="text1"/>
+          <w:sz w:val="28"/>
+          <w:szCs w:val="28"/>
+        </w:rPr>
+        <w:tab/>
+        <w:t>('Усилитель беспроводного сигнала EDIMAX RE11', '8', '2015-04-23 22:40:45', '2023-09-17 15:58:09', '2016-01-21 14:48:38', '8750', '8', '8', '4'),</w:t>
+      </w:r>
+    </w:p>
+    <w:p>
+      <w:pPr>
+        <w:spacing w:after="0" w:line="360" w:lineRule="auto"/>
+        <w:ind w:firstLine="709"/>
+        <w:jc w:val="both"/>
+        <w:rPr>
+          <w:rFonts w:ascii="Times New Roman" w:hAnsi="Times New Roman" w:cs="Times New Roman"/>
+          <w:color w:val="000000" w:themeColor="text1"/>
+          <w:sz w:val="28"/>
+          <w:szCs w:val="28"/>
+          <w:lang w:val="en-US"/>
+        </w:rPr>
+      </w:pPr>
+      <w:r>
+        <w:rPr>
+          <w:rFonts w:ascii="Times New Roman" w:hAnsi="Times New Roman" w:cs="Times New Roman"/>
+          <w:color w:val="000000" w:themeColor="text1"/>
+          <w:sz w:val="28"/>
+          <w:szCs w:val="28"/>
+        </w:rPr>
+        <w:tab/>
+      </w:r>
+      <w:r>
+        <w:rPr>
+          <w:rFonts w:ascii="Times New Roman" w:hAnsi="Times New Roman" w:cs="Times New Roman"/>
+          <w:color w:val="000000" w:themeColor="text1"/>
+          <w:sz w:val="28"/>
+          <w:szCs w:val="28"/>
+          <w:lang w:val="en-US"/>
+        </w:rPr>
+        <w:t>('</w:t>
+      </w:r>
+      <w:r>
+        <w:rPr>
+          <w:rFonts w:ascii="Times New Roman" w:hAnsi="Times New Roman" w:cs="Times New Roman"/>
+          <w:color w:val="000000" w:themeColor="text1"/>
+          <w:sz w:val="28"/>
+          <w:szCs w:val="28"/>
+        </w:rPr>
+        <w:t>Веб</w:t>
+      </w:r>
+      <w:r>
+        <w:rPr>
+          <w:rFonts w:ascii="Times New Roman" w:hAnsi="Times New Roman" w:cs="Times New Roman"/>
+          <w:color w:val="000000" w:themeColor="text1"/>
+          <w:sz w:val="28"/>
+          <w:szCs w:val="28"/>
+          <w:lang w:val="en-US"/>
+        </w:rPr>
+        <w:t>-</w:t>
+      </w:r>
+      <w:r>
+        <w:rPr>
+          <w:rFonts w:ascii="Times New Roman" w:hAnsi="Times New Roman" w:cs="Times New Roman"/>
+          <w:color w:val="000000" w:themeColor="text1"/>
+          <w:sz w:val="28"/>
+          <w:szCs w:val="28"/>
+        </w:rPr>
+        <w:t>камера</w:t>
+      </w:r>
+      <w:r>
+        <w:rPr>
+          <w:rFonts w:ascii="Times New Roman" w:hAnsi="Times New Roman" w:cs="Times New Roman"/>
+          <w:color w:val="000000" w:themeColor="text1"/>
+          <w:sz w:val="28"/>
+          <w:szCs w:val="28"/>
+          <w:lang w:val="en-US"/>
+        </w:rPr>
+        <w:t xml:space="preserve"> Defender C-090', '9', '2016-04-23 13:50:55', '2024-10-19 16:59:10', '2017-01-21 13:49:39', '1499', '9', '9', '3'),</w:t>
+      </w:r>
+    </w:p>
+    <w:p>
+      <w:pPr>
+        <w:spacing w:after="0" w:line="360" w:lineRule="auto"/>
+        <w:ind w:firstLine="709"/>
+        <w:jc w:val="both"/>
+        <w:rPr>
+          <w:rFonts w:ascii="Times New Roman" w:hAnsi="Times New Roman" w:cs="Times New Roman"/>
+          <w:color w:val="000000" w:themeColor="text1"/>
+          <w:sz w:val="28"/>
+          <w:szCs w:val="28"/>
+          <w:lang w:val="en-US"/>
+        </w:rPr>
+      </w:pPr>
+      <w:r>
+        <w:rPr>
+          <w:rFonts w:ascii="Times New Roman" w:hAnsi="Times New Roman" w:cs="Times New Roman"/>
+          <w:color w:val="000000" w:themeColor="text1"/>
+          <w:sz w:val="28"/>
+          <w:szCs w:val="28"/>
+          <w:lang w:val="en-US"/>
+        </w:rPr>
+        <w:tab/>
+        <w:t>('</w:t>
+      </w:r>
+      <w:r>
+        <w:rPr>
+          <w:rFonts w:ascii="Times New Roman" w:hAnsi="Times New Roman" w:cs="Times New Roman"/>
+          <w:color w:val="000000" w:themeColor="text1"/>
+          <w:sz w:val="28"/>
+          <w:szCs w:val="28"/>
+        </w:rPr>
+        <w:t>Веб</w:t>
+      </w:r>
+      <w:r>
+        <w:rPr>
+          <w:rFonts w:ascii="Times New Roman" w:hAnsi="Times New Roman" w:cs="Times New Roman"/>
+          <w:color w:val="000000" w:themeColor="text1"/>
+          <w:sz w:val="28"/>
+          <w:szCs w:val="28"/>
+          <w:lang w:val="en-US"/>
+        </w:rPr>
+        <w:t>-</w:t>
+      </w:r>
+      <w:r>
+        <w:rPr>
+          <w:rFonts w:ascii="Times New Roman" w:hAnsi="Times New Roman" w:cs="Times New Roman"/>
+          <w:color w:val="000000" w:themeColor="text1"/>
+          <w:sz w:val="28"/>
+          <w:szCs w:val="28"/>
+        </w:rPr>
+        <w:t>камера</w:t>
+      </w:r>
+      <w:r>
+        <w:rPr>
+          <w:rFonts w:ascii="Times New Roman" w:hAnsi="Times New Roman" w:cs="Times New Roman"/>
+          <w:color w:val="000000" w:themeColor="text1"/>
+          <w:sz w:val="28"/>
+          <w:szCs w:val="28"/>
+          <w:lang w:val="en-US"/>
+        </w:rPr>
+        <w:t xml:space="preserve"> Logitech BRIO', '9', '2017-04-23 12:55:05', '2025-11-21 17:54:11', '2017-01-21 12:50:40', '18199', '9', '9', '2'),</w:t>
+      </w:r>
+    </w:p>
+    <w:p>
+      <w:pPr>
+        <w:spacing w:after="0" w:line="360" w:lineRule="auto"/>
+        <w:ind w:firstLine="709"/>
+        <w:jc w:val="both"/>
+        <w:rPr>
+          <w:rFonts w:ascii="Times New Roman" w:hAnsi="Times New Roman" w:cs="Times New Roman"/>
+          <w:color w:val="000000" w:themeColor="text1"/>
+          <w:sz w:val="28"/>
+          <w:szCs w:val="28"/>
+        </w:rPr>
+      </w:pPr>
+      <w:r>
+        <w:rPr>
+          <w:rFonts w:ascii="Times New Roman" w:hAnsi="Times New Roman" w:cs="Times New Roman"/>
+          <w:color w:val="000000" w:themeColor="text1"/>
+          <w:sz w:val="28"/>
+          <w:szCs w:val="28"/>
+          <w:lang w:val="en-US"/>
+        </w:rPr>
+        <w:tab/>
+      </w:r>
+      <w:r>
+        <w:rPr>
+          <w:rFonts w:ascii="Times New Roman" w:hAnsi="Times New Roman" w:cs="Times New Roman"/>
+          <w:color w:val="000000" w:themeColor="text1"/>
+          <w:sz w:val="28"/>
+          <w:szCs w:val="28"/>
+        </w:rPr>
+        <w:t xml:space="preserve">('Проводная гарнитура </w:t>
+      </w:r>
+      <w:proofErr w:type="spellStart"/>
+      <w:r>
+        <w:rPr>
+          <w:rFonts w:ascii="Times New Roman" w:hAnsi="Times New Roman" w:cs="Times New Roman"/>
+          <w:color w:val="000000" w:themeColor="text1"/>
+          <w:sz w:val="28"/>
+          <w:szCs w:val="28"/>
+        </w:rPr>
+        <w:t>Sven</w:t>
+      </w:r>
+      <w:proofErr w:type="spellEnd"/>
+      <w:r>
+        <w:rPr>
+          <w:rFonts w:ascii="Times New Roman" w:hAnsi="Times New Roman" w:cs="Times New Roman"/>
+          <w:color w:val="000000" w:themeColor="text1"/>
+          <w:sz w:val="28"/>
+          <w:szCs w:val="28"/>
+        </w:rPr>
+        <w:t xml:space="preserve"> AP-310M черный', '10', '2018-04-23 11:57:00', '2026-12-23 18:53:12', '2019-01-21 11:51:29', '599', '10', '10', '2'),</w:t>
+      </w:r>
+    </w:p>
+    <w:p>
+      <w:pPr>
+        <w:spacing w:after="0" w:line="360" w:lineRule="auto"/>
+        <w:ind w:firstLine="709"/>
+        <w:jc w:val="both"/>
+        <w:rPr>
+          <w:rFonts w:ascii="Times New Roman" w:hAnsi="Times New Roman" w:cs="Times New Roman"/>
+          <w:color w:val="000000" w:themeColor="text1"/>
+          <w:sz w:val="28"/>
+          <w:szCs w:val="28"/>
+        </w:rPr>
+      </w:pPr>
+      <w:r>
+        <w:rPr>
+          <w:rFonts w:ascii="Times New Roman" w:hAnsi="Times New Roman" w:cs="Times New Roman"/>
+          <w:color w:val="000000" w:themeColor="text1"/>
+          <w:sz w:val="28"/>
+          <w:szCs w:val="28"/>
+        </w:rPr>
+        <w:tab/>
+        <w:t xml:space="preserve">('Проводные наушники </w:t>
+      </w:r>
+      <w:proofErr w:type="spellStart"/>
+      <w:r>
+        <w:rPr>
+          <w:rFonts w:ascii="Times New Roman" w:hAnsi="Times New Roman" w:cs="Times New Roman"/>
+          <w:color w:val="000000" w:themeColor="text1"/>
+          <w:sz w:val="28"/>
+          <w:szCs w:val="28"/>
+        </w:rPr>
+        <w:t>Fostex</w:t>
+      </w:r>
+      <w:proofErr w:type="spellEnd"/>
+      <w:r>
+        <w:rPr>
+          <w:rFonts w:ascii="Times New Roman" w:hAnsi="Times New Roman" w:cs="Times New Roman"/>
+          <w:color w:val="000000" w:themeColor="text1"/>
+          <w:sz w:val="28"/>
+          <w:szCs w:val="28"/>
+        </w:rPr>
+        <w:t xml:space="preserve"> TH610 черный', '10', '2019-04-23 10:45:17', '2027-04-25 19:52:13', '2020-01-21 10:52:28', '48499', '10', '10', '1');</w:t>
+      </w:r>
+    </w:p>
+    <w:p>
+      <w:pPr>
+        <w:spacing w:after="0" w:line="360" w:lineRule="auto"/>
+        <w:ind w:firstLine="709"/>
+        <w:jc w:val="both"/>
+        <w:rPr>
+          <w:rFonts w:ascii="Times New Roman" w:hAnsi="Times New Roman" w:cs="Times New Roman"/>
+          <w:color w:val="000000" w:themeColor="text1"/>
+          <w:sz w:val="28"/>
+          <w:szCs w:val="28"/>
+        </w:rPr>
+      </w:pPr>
+    </w:p>
+    <w:p>
+      <w:pPr>
+        <w:spacing w:after="0" w:line="360" w:lineRule="auto"/>
+        <w:ind w:firstLine="709"/>
+        <w:jc w:val="both"/>
+        <w:rPr>
+          <w:rFonts w:ascii="Times New Roman" w:hAnsi="Times New Roman" w:cs="Times New Roman"/>
+          <w:color w:val="000000" w:themeColor="text1"/>
+          <w:sz w:val="28"/>
+          <w:szCs w:val="28"/>
+        </w:rPr>
+      </w:pPr>
+      <w:r>
+        <w:rPr>
+          <w:rFonts w:ascii="Times New Roman" w:hAnsi="Times New Roman" w:cs="Times New Roman"/>
+          <w:color w:val="000000" w:themeColor="text1"/>
+          <w:sz w:val="28"/>
+          <w:szCs w:val="28"/>
+        </w:rPr>
+        <w:t xml:space="preserve">Результат </w:t>
+      </w:r>
+      <w:r>
+        <w:rPr>
+          <w:rFonts w:ascii="Times New Roman" w:hAnsi="Times New Roman" w:cs="Times New Roman"/>
+          <w:color w:val="000000" w:themeColor="text1"/>
+          <w:sz w:val="28"/>
+          <w:szCs w:val="28"/>
+        </w:rPr>
+        <w:t>скрипта</w:t>
+      </w:r>
+      <w:r>
+        <w:rPr>
+          <w:rFonts w:ascii="Times New Roman" w:hAnsi="Times New Roman" w:cs="Times New Roman"/>
+          <w:color w:val="000000" w:themeColor="text1"/>
+          <w:sz w:val="28"/>
+          <w:szCs w:val="28"/>
+        </w:rPr>
+        <w:t xml:space="preserve"> показан на рис. </w:t>
+      </w:r>
+      <w:r>
+        <w:rPr>
+          <w:rFonts w:ascii="Times New Roman" w:hAnsi="Times New Roman" w:cs="Times New Roman"/>
+          <w:color w:val="000000" w:themeColor="text1"/>
+          <w:sz w:val="28"/>
+          <w:szCs w:val="28"/>
+        </w:rPr>
+        <w:t>4</w:t>
+      </w:r>
+      <w:r>
+        <w:rPr>
+          <w:rFonts w:ascii="Times New Roman" w:hAnsi="Times New Roman" w:cs="Times New Roman"/>
+          <w:color w:val="000000" w:themeColor="text1"/>
+          <w:sz w:val="28"/>
+          <w:szCs w:val="28"/>
+        </w:rPr>
+        <w:t>.</w:t>
+      </w:r>
+    </w:p>
+    <w:p>
+      <w:pPr>
+        <w:spacing w:after="0" w:line="360" w:lineRule="auto"/>
+        <w:ind w:firstLine="709"/>
+        <w:jc w:val="center"/>
+        <w:rPr>
+          <w:rFonts w:ascii="Times New Roman" w:hAnsi="Times New Roman" w:cs="Times New Roman"/>
+          <w:color w:val="000000" w:themeColor="text1"/>
+          <w:sz w:val="28"/>
+          <w:szCs w:val="28"/>
+        </w:rPr>
+      </w:pPr>
+      <w:r>
+        <w:rPr>
+          <w:rFonts w:ascii="Times New Roman" w:hAnsi="Times New Roman" w:cs="Times New Roman"/>
+          <w:color w:val="000000" w:themeColor="text1"/>
+          <w:sz w:val="28"/>
+          <w:szCs w:val="28"/>
+        </w:rPr>
+        <w:lastRenderedPageBreak/>
+        <w:drawing>
+          <wp:inline distT="0" distB="0" distL="0" distR="0" wp14:anchorId="25C98A12" wp14:editId="0492AA30">
+            <wp:extent cx="5940425" cy="3636645"/>
+            <wp:effectExtent l="0" t="0" r="3175" b="1905"/>
+            <wp:docPr id="1" name="Рисунок 1"/>
+            <wp:cNvGraphicFramePr>
+              <a:graphicFrameLocks xmlns:a="http://schemas.openxmlformats.org/drawingml/2006/main" noChangeAspect="1"/>
+            </wp:cNvGraphicFramePr>
+            <a:graphic xmlns:a="http://schemas.openxmlformats.org/drawingml/2006/main">
+              <a:graphicData uri="http://schemas.openxmlformats.org/drawingml/2006/picture">
+                <pic:pic xmlns:pic="http://schemas.openxmlformats.org/drawingml/2006/picture">
+                  <pic:nvPicPr>
+                    <pic:cNvPr id="1" name=""/>
+                    <pic:cNvPicPr/>
+                  </pic:nvPicPr>
+                  <pic:blipFill>
+                    <a:blip r:embed="rId9"/>
+                    <a:stretch>
+                      <a:fillRect/>
+                    </a:stretch>
+                  </pic:blipFill>
+                  <pic:spPr>
+                    <a:xfrm>
+                      <a:off x="0" y="0"/>
+                      <a:ext cx="5949321" cy="3642091"/>
+                    </a:xfrm>
+                    <a:prstGeom prst="rect">
+                      <a:avLst/>
+                    </a:prstGeom>
+                  </pic:spPr>
+                </pic:pic>
+              </a:graphicData>
+            </a:graphic>
+          </wp:inline>
+        </w:drawing>
+      </w:r>
+    </w:p>
+    <w:p>
+      <w:pPr>
+        <w:spacing w:after="0" w:line="360" w:lineRule="auto"/>
+        <w:ind w:firstLine="709"/>
+        <w:jc w:val="center"/>
+        <w:rPr>
+          <w:rFonts w:ascii="Times New Roman" w:hAnsi="Times New Roman" w:cs="Times New Roman"/>
+          <w:color w:val="000000" w:themeColor="text1"/>
+          <w:sz w:val="28"/>
+          <w:szCs w:val="28"/>
+        </w:rPr>
+      </w:pPr>
+      <w:r>
+        <w:rPr>
+          <w:rFonts w:ascii="Times New Roman" w:hAnsi="Times New Roman" w:cs="Times New Roman"/>
+          <w:color w:val="000000" w:themeColor="text1"/>
+          <w:sz w:val="28"/>
+          <w:szCs w:val="28"/>
+        </w:rPr>
+        <w:t xml:space="preserve">Рис. </w:t>
+      </w:r>
+      <w:r>
+        <w:rPr>
+          <w:rFonts w:ascii="Times New Roman" w:hAnsi="Times New Roman" w:cs="Times New Roman"/>
+          <w:color w:val="000000" w:themeColor="text1"/>
+          <w:sz w:val="28"/>
+          <w:szCs w:val="28"/>
+        </w:rPr>
+        <w:t>4</w:t>
+      </w:r>
+      <w:r>
+        <w:rPr>
+          <w:rFonts w:ascii="Times New Roman" w:hAnsi="Times New Roman" w:cs="Times New Roman"/>
+          <w:color w:val="000000" w:themeColor="text1"/>
+          <w:sz w:val="28"/>
+          <w:szCs w:val="28"/>
+        </w:rPr>
+        <w:t xml:space="preserve">. Результат </w:t>
+      </w:r>
+      <w:r>
+        <w:rPr>
+          <w:rFonts w:ascii="Times New Roman" w:hAnsi="Times New Roman" w:cs="Times New Roman"/>
+          <w:color w:val="000000" w:themeColor="text1"/>
+          <w:sz w:val="28"/>
+          <w:szCs w:val="28"/>
+        </w:rPr>
+        <w:t>скрипта</w:t>
+      </w:r>
+      <w:r>
+        <w:rPr>
+          <w:rFonts w:ascii="Times New Roman" w:hAnsi="Times New Roman" w:cs="Times New Roman"/>
+          <w:color w:val="000000" w:themeColor="text1"/>
+          <w:sz w:val="28"/>
+          <w:szCs w:val="28"/>
+        </w:rPr>
+        <w:t xml:space="preserve"> </w:t>
+      </w:r>
+      <w:r>
+        <w:rPr>
+          <w:rFonts w:ascii="Times New Roman" w:hAnsi="Times New Roman" w:cs="Times New Roman"/>
+          <w:color w:val="000000" w:themeColor="text1"/>
+          <w:sz w:val="28"/>
+          <w:szCs w:val="28"/>
+        </w:rPr>
+        <w:t>“</w:t>
+      </w:r>
+      <w:r>
+        <w:rPr>
+          <w:rFonts w:ascii="Times New Roman" w:hAnsi="Times New Roman" w:cs="Times New Roman"/>
+          <w:color w:val="000000" w:themeColor="text1"/>
+          <w:sz w:val="28"/>
+          <w:szCs w:val="28"/>
+          <w:lang w:val="en-US"/>
+        </w:rPr>
+        <w:t>Insert</w:t>
+      </w:r>
+      <w:r>
+        <w:rPr>
+          <w:rFonts w:ascii="Times New Roman" w:hAnsi="Times New Roman" w:cs="Times New Roman"/>
+          <w:color w:val="000000" w:themeColor="text1"/>
+          <w:sz w:val="28"/>
+          <w:szCs w:val="28"/>
+        </w:rPr>
+        <w:t>.</w:t>
+      </w:r>
+      <w:proofErr w:type="spellStart"/>
+      <w:r>
+        <w:rPr>
+          <w:rFonts w:ascii="Times New Roman" w:hAnsi="Times New Roman" w:cs="Times New Roman"/>
+          <w:color w:val="000000" w:themeColor="text1"/>
+          <w:sz w:val="28"/>
+          <w:szCs w:val="28"/>
+          <w:lang w:val="en-US"/>
+        </w:rPr>
+        <w:t>sql</w:t>
+      </w:r>
+      <w:proofErr w:type="spellEnd"/>
+      <w:r>
+        <w:rPr>
+          <w:rFonts w:ascii="Times New Roman" w:hAnsi="Times New Roman" w:cs="Times New Roman"/>
+          <w:color w:val="000000" w:themeColor="text1"/>
+          <w:sz w:val="28"/>
+          <w:szCs w:val="28"/>
+        </w:rPr>
+        <w:t>”</w:t>
+      </w:r>
+    </w:p>
+    <w:p>
+      <w:pPr>
+        <w:spacing w:after="0" w:line="360" w:lineRule="auto"/>
+        <w:ind w:firstLine="709"/>
+        <w:jc w:val="center"/>
+        <w:rPr>
+          <w:rFonts w:ascii="Times New Roman" w:hAnsi="Times New Roman" w:cs="Times New Roman"/>
+          <w:color w:val="000000" w:themeColor="text1"/>
+          <w:sz w:val="28"/>
+          <w:szCs w:val="28"/>
+        </w:rPr>
+      </w:pPr>
+    </w:p>
+    <w:p>
+      <w:pPr>
+        <w:spacing w:after="0" w:line="360" w:lineRule="auto"/>
+        <w:ind w:firstLine="709"/>
+        <w:jc w:val="center"/>
+        <w:rPr>
+          <w:rFonts w:ascii="Times New Roman" w:hAnsi="Times New Roman" w:cs="Times New Roman"/>
+          <w:color w:val="000000" w:themeColor="text1"/>
+          <w:sz w:val="28"/>
+          <w:szCs w:val="28"/>
+        </w:rPr>
+      </w:pPr>
+      <w:r>
+        <w:rPr>
+          <w:rFonts w:ascii="Times New Roman" w:hAnsi="Times New Roman" w:cs="Times New Roman"/>
+          <w:color w:val="000000" w:themeColor="text1"/>
+          <w:sz w:val="28"/>
+          <w:szCs w:val="28"/>
+        </w:rPr>
+        <w:t>Задание 3. Обработка данных с использование языка SQL</w:t>
+      </w:r>
+      <w:r>
+        <w:rPr>
+          <w:rFonts w:ascii="Times New Roman" w:hAnsi="Times New Roman" w:cs="Times New Roman"/>
+          <w:color w:val="000000" w:themeColor="text1"/>
+          <w:sz w:val="28"/>
+          <w:szCs w:val="28"/>
+        </w:rPr>
+        <w:t>.</w:t>
+      </w:r>
       <w:bookmarkStart w:id="0" w:name="_GoBack"/>
       <w:bookmarkEnd w:id="0"/>
+    </w:p>
+    <w:p>
+      <w:pPr>
+        <w:spacing w:after="0" w:line="360" w:lineRule="auto"/>
+        <w:ind w:firstLine="709"/>
+        <w:jc w:val="both"/>
+        <w:rPr>
+          <w:rFonts w:ascii="Times New Roman" w:hAnsi="Times New Roman" w:cs="Times New Roman"/>
+          <w:color w:val="000000" w:themeColor="text1"/>
+          <w:sz w:val="28"/>
+          <w:szCs w:val="28"/>
+        </w:rPr>
+      </w:pPr>
+      <w:r>
+        <w:rPr>
+          <w:rFonts w:ascii="Times New Roman" w:hAnsi="Times New Roman" w:cs="Times New Roman"/>
+          <w:color w:val="000000" w:themeColor="text1"/>
+          <w:sz w:val="28"/>
+          <w:szCs w:val="28"/>
+        </w:rPr>
+        <w:t>Для базы данных реализовать указанные 10 запросов:</w:t>
+      </w:r>
+    </w:p>
+    <w:p>
+      <w:pPr>
+        <w:spacing w:after="0" w:line="360" w:lineRule="auto"/>
+        <w:ind w:firstLine="709"/>
+        <w:jc w:val="both"/>
+        <w:rPr>
+          <w:rFonts w:ascii="Times New Roman" w:hAnsi="Times New Roman" w:cs="Times New Roman"/>
+          <w:color w:val="000000" w:themeColor="text1"/>
+          <w:sz w:val="28"/>
+          <w:szCs w:val="28"/>
+        </w:rPr>
+      </w:pPr>
+    </w:p>
+    <w:p>
+      <w:pPr>
+        <w:pStyle w:val="a4"/>
+        <w:numPr>
+          <w:ilvl w:val="0"/>
+          <w:numId w:val="5"/>
+        </w:numPr>
+        <w:spacing w:after="0" w:line="360" w:lineRule="auto"/>
+        <w:jc w:val="both"/>
+        <w:rPr>
+          <w:rFonts w:ascii="Times New Roman" w:hAnsi="Times New Roman" w:cs="Times New Roman"/>
+          <w:color w:val="000000" w:themeColor="text1"/>
+          <w:sz w:val="28"/>
+          <w:szCs w:val="28"/>
+        </w:rPr>
+      </w:pPr>
+      <w:r>
+        <w:rPr>
+          <w:rFonts w:ascii="Times New Roman" w:hAnsi="Times New Roman" w:cs="Times New Roman"/>
+          <w:color w:val="000000" w:themeColor="text1"/>
+          <w:sz w:val="28"/>
+          <w:szCs w:val="28"/>
+        </w:rPr>
+        <w:t>Вывести все товары в ценовом диапазоне от 850 до 5000, которые поставляет фирма "Алиса"</w:t>
+      </w:r>
+      <w:r>
+        <w:rPr>
+          <w:rFonts w:ascii="Times New Roman" w:hAnsi="Times New Roman" w:cs="Times New Roman"/>
+          <w:color w:val="000000" w:themeColor="text1"/>
+          <w:sz w:val="28"/>
+          <w:szCs w:val="28"/>
+        </w:rPr>
+        <w:t>;</w:t>
+      </w:r>
+    </w:p>
+    <w:p>
+      <w:pPr>
+        <w:pStyle w:val="a4"/>
+        <w:numPr>
+          <w:ilvl w:val="0"/>
+          <w:numId w:val="5"/>
+        </w:numPr>
+        <w:spacing w:after="0" w:line="360" w:lineRule="auto"/>
+        <w:jc w:val="both"/>
+        <w:rPr>
+          <w:rFonts w:ascii="Times New Roman" w:hAnsi="Times New Roman" w:cs="Times New Roman"/>
+          <w:color w:val="000000" w:themeColor="text1"/>
+          <w:sz w:val="28"/>
+          <w:szCs w:val="28"/>
+        </w:rPr>
+      </w:pPr>
+      <w:r>
+        <w:rPr>
+          <w:rFonts w:ascii="Times New Roman" w:hAnsi="Times New Roman" w:cs="Times New Roman"/>
+          <w:color w:val="000000" w:themeColor="text1"/>
+          <w:sz w:val="28"/>
+          <w:szCs w:val="28"/>
+        </w:rPr>
+        <w:t>Найти товары, которые поставленные более полугода назад</w:t>
+      </w:r>
+      <w:r>
+        <w:rPr>
+          <w:rFonts w:ascii="Times New Roman" w:hAnsi="Times New Roman" w:cs="Times New Roman"/>
+          <w:color w:val="000000" w:themeColor="text1"/>
+          <w:sz w:val="28"/>
+          <w:szCs w:val="28"/>
+        </w:rPr>
+        <w:t>;</w:t>
+      </w:r>
+    </w:p>
+    <w:p>
+      <w:pPr>
+        <w:pStyle w:val="a4"/>
+        <w:numPr>
+          <w:ilvl w:val="0"/>
+          <w:numId w:val="5"/>
+        </w:numPr>
+        <w:spacing w:after="0" w:line="360" w:lineRule="auto"/>
+        <w:jc w:val="both"/>
+        <w:rPr>
+          <w:rFonts w:ascii="Times New Roman" w:hAnsi="Times New Roman" w:cs="Times New Roman"/>
+          <w:color w:val="000000" w:themeColor="text1"/>
+          <w:sz w:val="28"/>
+          <w:szCs w:val="28"/>
+        </w:rPr>
+      </w:pPr>
+      <w:r>
+        <w:rPr>
+          <w:rFonts w:ascii="Times New Roman" w:hAnsi="Times New Roman" w:cs="Times New Roman"/>
+          <w:color w:val="000000" w:themeColor="text1"/>
+          <w:sz w:val="28"/>
+          <w:szCs w:val="28"/>
+        </w:rPr>
+        <w:t>Вывести список типов товаров и количество товаров данного типа</w:t>
+      </w:r>
+      <w:r>
+        <w:rPr>
+          <w:rFonts w:ascii="Times New Roman" w:hAnsi="Times New Roman" w:cs="Times New Roman"/>
+          <w:color w:val="000000" w:themeColor="text1"/>
+          <w:sz w:val="28"/>
+          <w:szCs w:val="28"/>
+        </w:rPr>
+        <w:t>;</w:t>
+      </w:r>
+    </w:p>
+    <w:p>
+      <w:pPr>
+        <w:pStyle w:val="a4"/>
+        <w:numPr>
+          <w:ilvl w:val="0"/>
+          <w:numId w:val="5"/>
+        </w:numPr>
+        <w:spacing w:after="0" w:line="360" w:lineRule="auto"/>
+        <w:jc w:val="both"/>
+        <w:rPr>
+          <w:rFonts w:ascii="Times New Roman" w:hAnsi="Times New Roman" w:cs="Times New Roman"/>
+          <w:color w:val="000000" w:themeColor="text1"/>
+          <w:sz w:val="28"/>
+          <w:szCs w:val="28"/>
+        </w:rPr>
+      </w:pPr>
+      <w:r>
+        <w:rPr>
+          <w:rFonts w:ascii="Times New Roman" w:hAnsi="Times New Roman" w:cs="Times New Roman"/>
+          <w:color w:val="000000" w:themeColor="text1"/>
+          <w:sz w:val="28"/>
+          <w:szCs w:val="28"/>
+        </w:rPr>
+        <w:t>Вывести название товара, поставщика и стоимость тех товаров</w:t>
+      </w:r>
+      <w:r>
+        <w:rPr>
+          <w:rFonts w:ascii="Times New Roman" w:hAnsi="Times New Roman" w:cs="Times New Roman"/>
+          <w:color w:val="000000" w:themeColor="text1"/>
+          <w:sz w:val="28"/>
+          <w:szCs w:val="28"/>
+        </w:rPr>
+        <w:t>,</w:t>
+      </w:r>
+      <w:r>
+        <w:rPr>
+          <w:rFonts w:ascii="Times New Roman" w:hAnsi="Times New Roman" w:cs="Times New Roman"/>
+          <w:color w:val="000000" w:themeColor="text1"/>
+          <w:sz w:val="28"/>
+          <w:szCs w:val="28"/>
+        </w:rPr>
+        <w:t xml:space="preserve"> у которых истек срок годности</w:t>
+      </w:r>
+      <w:r>
+        <w:rPr>
+          <w:rFonts w:ascii="Times New Roman" w:hAnsi="Times New Roman" w:cs="Times New Roman"/>
+          <w:color w:val="000000" w:themeColor="text1"/>
+          <w:sz w:val="28"/>
+          <w:szCs w:val="28"/>
+        </w:rPr>
+        <w:t>;</w:t>
+      </w:r>
+    </w:p>
+    <w:p>
+      <w:pPr>
+        <w:pStyle w:val="a4"/>
+        <w:numPr>
+          <w:ilvl w:val="0"/>
+          <w:numId w:val="5"/>
+        </w:numPr>
+        <w:spacing w:after="0" w:line="360" w:lineRule="auto"/>
+        <w:jc w:val="both"/>
+        <w:rPr>
+          <w:rFonts w:ascii="Times New Roman" w:hAnsi="Times New Roman" w:cs="Times New Roman"/>
+          <w:color w:val="000000" w:themeColor="text1"/>
+          <w:sz w:val="28"/>
+          <w:szCs w:val="28"/>
+        </w:rPr>
+      </w:pPr>
+      <w:r>
+        <w:rPr>
+          <w:rFonts w:ascii="Times New Roman" w:hAnsi="Times New Roman" w:cs="Times New Roman"/>
+          <w:color w:val="000000" w:themeColor="text1"/>
+          <w:sz w:val="28"/>
+          <w:szCs w:val="28"/>
+        </w:rPr>
+        <w:t>Вывести все товары поставщиков из города Новосибирск, если дата производства у них позже 10.07.2018</w:t>
+      </w:r>
+      <w:r>
+        <w:rPr>
+          <w:rFonts w:ascii="Times New Roman" w:hAnsi="Times New Roman" w:cs="Times New Roman"/>
+          <w:color w:val="000000" w:themeColor="text1"/>
+          <w:sz w:val="28"/>
+          <w:szCs w:val="28"/>
+        </w:rPr>
+        <w:t>;</w:t>
+      </w:r>
+    </w:p>
+    <w:p>
+      <w:pPr>
+        <w:pStyle w:val="a4"/>
+        <w:numPr>
+          <w:ilvl w:val="0"/>
+          <w:numId w:val="5"/>
+        </w:numPr>
+        <w:spacing w:after="0" w:line="360" w:lineRule="auto"/>
+        <w:jc w:val="both"/>
+        <w:rPr>
+          <w:rFonts w:ascii="Times New Roman" w:hAnsi="Times New Roman" w:cs="Times New Roman"/>
+          <w:color w:val="000000" w:themeColor="text1"/>
+          <w:sz w:val="28"/>
+          <w:szCs w:val="28"/>
+        </w:rPr>
+      </w:pPr>
+      <w:r>
+        <w:rPr>
+          <w:rFonts w:ascii="Times New Roman" w:hAnsi="Times New Roman" w:cs="Times New Roman"/>
+          <w:color w:val="000000" w:themeColor="text1"/>
+          <w:sz w:val="28"/>
+          <w:szCs w:val="28"/>
+        </w:rPr>
+        <w:t>Вывести максимальную стоимость товаров определенного типа</w:t>
+      </w:r>
+      <w:r>
+        <w:rPr>
+          <w:rFonts w:ascii="Times New Roman" w:hAnsi="Times New Roman" w:cs="Times New Roman"/>
+          <w:color w:val="000000" w:themeColor="text1"/>
+          <w:sz w:val="28"/>
+          <w:szCs w:val="28"/>
+        </w:rPr>
+        <w:t>;</w:t>
+      </w:r>
+    </w:p>
+    <w:p>
+      <w:pPr>
+        <w:pStyle w:val="a4"/>
+        <w:numPr>
+          <w:ilvl w:val="0"/>
+          <w:numId w:val="5"/>
+        </w:numPr>
+        <w:spacing w:after="0" w:line="360" w:lineRule="auto"/>
+        <w:jc w:val="both"/>
+        <w:rPr>
+          <w:rFonts w:ascii="Times New Roman" w:hAnsi="Times New Roman" w:cs="Times New Roman"/>
+          <w:color w:val="000000" w:themeColor="text1"/>
+          <w:sz w:val="28"/>
+          <w:szCs w:val="28"/>
+        </w:rPr>
+      </w:pPr>
+      <w:r>
+        <w:rPr>
+          <w:rFonts w:ascii="Times New Roman" w:hAnsi="Times New Roman" w:cs="Times New Roman"/>
+          <w:color w:val="000000" w:themeColor="text1"/>
+          <w:sz w:val="28"/>
+          <w:szCs w:val="28"/>
+        </w:rPr>
+        <w:t>Вывести товары типа "молоко"</w:t>
+      </w:r>
+      <w:r>
+        <w:rPr>
+          <w:rFonts w:ascii="Times New Roman" w:hAnsi="Times New Roman" w:cs="Times New Roman"/>
+          <w:color w:val="000000" w:themeColor="text1"/>
+          <w:sz w:val="28"/>
+          <w:szCs w:val="28"/>
+        </w:rPr>
+        <w:t>,</w:t>
+      </w:r>
+      <w:r>
+        <w:rPr>
+          <w:rFonts w:ascii="Times New Roman" w:hAnsi="Times New Roman" w:cs="Times New Roman"/>
+          <w:color w:val="000000" w:themeColor="text1"/>
+          <w:sz w:val="28"/>
+          <w:szCs w:val="28"/>
+        </w:rPr>
+        <w:t xml:space="preserve"> у которого стоимость ниже среднего</w:t>
+      </w:r>
+      <w:r>
+        <w:rPr>
+          <w:rFonts w:ascii="Times New Roman" w:hAnsi="Times New Roman" w:cs="Times New Roman"/>
+          <w:color w:val="000000" w:themeColor="text1"/>
+          <w:sz w:val="28"/>
+          <w:szCs w:val="28"/>
+        </w:rPr>
+        <w:t>;</w:t>
+      </w:r>
+    </w:p>
+    <w:p>
+      <w:pPr>
+        <w:pStyle w:val="a4"/>
+        <w:numPr>
+          <w:ilvl w:val="0"/>
+          <w:numId w:val="5"/>
+        </w:numPr>
+        <w:spacing w:after="0" w:line="360" w:lineRule="auto"/>
+        <w:jc w:val="both"/>
+        <w:rPr>
+          <w:rFonts w:ascii="Times New Roman" w:hAnsi="Times New Roman" w:cs="Times New Roman"/>
+          <w:color w:val="000000" w:themeColor="text1"/>
+          <w:sz w:val="28"/>
+          <w:szCs w:val="28"/>
+        </w:rPr>
+      </w:pPr>
+      <w:r>
+        <w:rPr>
+          <w:rFonts w:ascii="Times New Roman" w:hAnsi="Times New Roman" w:cs="Times New Roman"/>
+          <w:color w:val="000000" w:themeColor="text1"/>
+          <w:sz w:val="28"/>
+          <w:szCs w:val="28"/>
+        </w:rPr>
+        <w:lastRenderedPageBreak/>
+        <w:t>Вывести название товара и его тип для тех товаров</w:t>
+      </w:r>
+      <w:r>
+        <w:rPr>
+          <w:rFonts w:ascii="Times New Roman" w:hAnsi="Times New Roman" w:cs="Times New Roman"/>
+          <w:color w:val="000000" w:themeColor="text1"/>
+          <w:sz w:val="28"/>
+          <w:szCs w:val="28"/>
+        </w:rPr>
+        <w:t>,</w:t>
+      </w:r>
+      <w:r>
+        <w:rPr>
+          <w:rFonts w:ascii="Times New Roman" w:hAnsi="Times New Roman" w:cs="Times New Roman"/>
+          <w:color w:val="000000" w:themeColor="text1"/>
+          <w:sz w:val="28"/>
+          <w:szCs w:val="28"/>
+        </w:rPr>
+        <w:t xml:space="preserve"> у которых между датой производства и датой поставки не прошло 10 дней</w:t>
+      </w:r>
+      <w:r>
+        <w:rPr>
+          <w:rFonts w:ascii="Times New Roman" w:hAnsi="Times New Roman" w:cs="Times New Roman"/>
+          <w:color w:val="000000" w:themeColor="text1"/>
+          <w:sz w:val="28"/>
+          <w:szCs w:val="28"/>
+        </w:rPr>
+        <w:t>;</w:t>
+      </w:r>
+    </w:p>
+    <w:p>
+      <w:pPr>
+        <w:pStyle w:val="a4"/>
+        <w:numPr>
+          <w:ilvl w:val="0"/>
+          <w:numId w:val="5"/>
+        </w:numPr>
+        <w:spacing w:after="0" w:line="360" w:lineRule="auto"/>
+        <w:jc w:val="both"/>
+        <w:rPr>
+          <w:rFonts w:ascii="Times New Roman" w:hAnsi="Times New Roman" w:cs="Times New Roman"/>
+          <w:color w:val="000000" w:themeColor="text1"/>
+          <w:sz w:val="28"/>
+          <w:szCs w:val="28"/>
+        </w:rPr>
+      </w:pPr>
+      <w:r>
+        <w:rPr>
+          <w:rFonts w:ascii="Times New Roman" w:hAnsi="Times New Roman" w:cs="Times New Roman"/>
+          <w:color w:val="000000" w:themeColor="text1"/>
+          <w:sz w:val="28"/>
+          <w:szCs w:val="28"/>
+        </w:rPr>
+        <w:t>Вывести список</w:t>
+      </w:r>
+      <w:r>
+        <w:rPr>
+          <w:rFonts w:ascii="Times New Roman" w:hAnsi="Times New Roman" w:cs="Times New Roman"/>
+          <w:color w:val="000000" w:themeColor="text1"/>
+          <w:sz w:val="28"/>
+          <w:szCs w:val="28"/>
+        </w:rPr>
+        <w:t xml:space="preserve"> </w:t>
+      </w:r>
+      <w:r>
+        <w:rPr>
+          <w:rFonts w:ascii="Times New Roman" w:hAnsi="Times New Roman" w:cs="Times New Roman"/>
+          <w:color w:val="000000" w:themeColor="text1"/>
+          <w:sz w:val="28"/>
+          <w:szCs w:val="28"/>
+        </w:rPr>
+        <w:t>товаров</w:t>
+      </w:r>
+      <w:r>
+        <w:rPr>
+          <w:rFonts w:ascii="Times New Roman" w:hAnsi="Times New Roman" w:cs="Times New Roman"/>
+          <w:color w:val="000000" w:themeColor="text1"/>
+          <w:sz w:val="28"/>
+          <w:szCs w:val="28"/>
+        </w:rPr>
+        <w:t>,</w:t>
+      </w:r>
+      <w:r>
+        <w:rPr>
+          <w:rFonts w:ascii="Times New Roman" w:hAnsi="Times New Roman" w:cs="Times New Roman"/>
+          <w:color w:val="000000" w:themeColor="text1"/>
+          <w:sz w:val="28"/>
+          <w:szCs w:val="28"/>
+        </w:rPr>
+        <w:t xml:space="preserve"> поставленных осенью 2018 года</w:t>
+      </w:r>
+      <w:r>
+        <w:rPr>
+          <w:rFonts w:ascii="Times New Roman" w:hAnsi="Times New Roman" w:cs="Times New Roman"/>
+          <w:color w:val="000000" w:themeColor="text1"/>
+          <w:sz w:val="28"/>
+          <w:szCs w:val="28"/>
+        </w:rPr>
+        <w:t>,</w:t>
+      </w:r>
+      <w:r>
+        <w:rPr>
+          <w:rFonts w:ascii="Times New Roman" w:hAnsi="Times New Roman" w:cs="Times New Roman"/>
+          <w:color w:val="000000" w:themeColor="text1"/>
+          <w:sz w:val="28"/>
+          <w:szCs w:val="28"/>
+        </w:rPr>
+        <w:t xml:space="preserve"> у которых название состоит из 5 букв</w:t>
+      </w:r>
+      <w:r>
+        <w:rPr>
+          <w:rFonts w:ascii="Times New Roman" w:hAnsi="Times New Roman" w:cs="Times New Roman"/>
+          <w:color w:val="000000" w:themeColor="text1"/>
+          <w:sz w:val="28"/>
+          <w:szCs w:val="28"/>
+        </w:rPr>
+        <w:t>;</w:t>
+      </w:r>
+    </w:p>
+    <w:p>
+      <w:pPr>
+        <w:pStyle w:val="a4"/>
+        <w:numPr>
+          <w:ilvl w:val="0"/>
+          <w:numId w:val="5"/>
+        </w:numPr>
+        <w:spacing w:after="0" w:line="360" w:lineRule="auto"/>
+        <w:jc w:val="both"/>
+        <w:rPr>
+          <w:rFonts w:ascii="Times New Roman" w:hAnsi="Times New Roman" w:cs="Times New Roman"/>
+          <w:color w:val="000000" w:themeColor="text1"/>
+          <w:sz w:val="28"/>
+          <w:szCs w:val="28"/>
+        </w:rPr>
+      </w:pPr>
+      <w:r>
+        <w:rPr>
+          <w:rFonts w:ascii="Times New Roman" w:hAnsi="Times New Roman" w:cs="Times New Roman"/>
+          <w:color w:val="000000" w:themeColor="text1"/>
+          <w:sz w:val="28"/>
+          <w:szCs w:val="28"/>
+        </w:rPr>
+        <w:t>Вывести первые 3 буквы названия товара, цену товара и день недели, в которую этот товар был поставлен</w:t>
+      </w:r>
+      <w:r>
+        <w:rPr>
+          <w:rFonts w:ascii="Times New Roman" w:hAnsi="Times New Roman" w:cs="Times New Roman"/>
+          <w:color w:val="000000" w:themeColor="text1"/>
+          <w:sz w:val="28"/>
+          <w:szCs w:val="28"/>
+        </w:rPr>
+        <w:t>.</w:t>
+      </w:r>
+    </w:p>
+    <w:p>
+      <w:pPr>
+        <w:spacing w:after="0" w:line="360" w:lineRule="auto"/>
+        <w:jc w:val="both"/>
+        <w:rPr>
+          <w:rFonts w:ascii="Times New Roman" w:hAnsi="Times New Roman" w:cs="Times New Roman"/>
+          <w:color w:val="000000" w:themeColor="text1"/>
+          <w:sz w:val="28"/>
+          <w:szCs w:val="28"/>
+        </w:rPr>
+      </w:pPr>
+    </w:p>
+    <w:p>
+      <w:pPr>
+        <w:spacing w:after="0" w:line="360" w:lineRule="auto"/>
+        <w:ind w:firstLine="709"/>
+        <w:jc w:val="both"/>
+        <w:rPr>
+          <w:rFonts w:ascii="Times New Roman" w:hAnsi="Times New Roman" w:cs="Times New Roman"/>
+          <w:color w:val="000000" w:themeColor="text1"/>
+          <w:sz w:val="28"/>
+          <w:szCs w:val="28"/>
+        </w:rPr>
+      </w:pPr>
+      <w:r>
+        <w:rPr>
+          <w:rFonts w:ascii="Times New Roman" w:hAnsi="Times New Roman" w:cs="Times New Roman"/>
+          <w:color w:val="000000" w:themeColor="text1"/>
+          <w:sz w:val="28"/>
+          <w:szCs w:val="28"/>
+        </w:rPr>
+        <w:t xml:space="preserve">Примечание: во всех запросах должна выводится результирующая таблица если искомые данные имеются в </w:t>
+      </w:r>
+      <w:proofErr w:type="spellStart"/>
+      <w:r>
+        <w:rPr>
+          <w:rFonts w:ascii="Times New Roman" w:hAnsi="Times New Roman" w:cs="Times New Roman"/>
+          <w:color w:val="000000" w:themeColor="text1"/>
+          <w:sz w:val="28"/>
+          <w:szCs w:val="28"/>
+        </w:rPr>
+        <w:t>бд</w:t>
+      </w:r>
+      <w:proofErr w:type="spellEnd"/>
+      <w:r>
+        <w:rPr>
+          <w:rFonts w:ascii="Times New Roman" w:hAnsi="Times New Roman" w:cs="Times New Roman"/>
+          <w:color w:val="000000" w:themeColor="text1"/>
+          <w:sz w:val="28"/>
+          <w:szCs w:val="28"/>
+        </w:rPr>
+        <w:t>, либо сообщение, о том, что искомых данных нет (EXIST: http://www.sql-tutorial.ru/ru/book_exists_predicate.html).</w:t>
+      </w:r>
+    </w:p>
+    <w:p>
+      <w:pPr>
+        <w:spacing w:after="0" w:line="360" w:lineRule="auto"/>
+        <w:ind w:firstLine="709"/>
+        <w:jc w:val="both"/>
+        <w:rPr>
+          <w:rFonts w:ascii="Times New Roman" w:hAnsi="Times New Roman" w:cs="Times New Roman"/>
+          <w:color w:val="000000" w:themeColor="text1"/>
+          <w:sz w:val="28"/>
+          <w:szCs w:val="28"/>
+        </w:rPr>
+      </w:pPr>
+    </w:p>
+    <w:p>
+      <w:pPr>
+        <w:spacing w:after="0" w:line="360" w:lineRule="auto"/>
+        <w:ind w:firstLine="709"/>
+        <w:jc w:val="both"/>
+        <w:rPr>
+          <w:rFonts w:ascii="Times New Roman" w:hAnsi="Times New Roman" w:cs="Times New Roman"/>
+          <w:color w:val="000000" w:themeColor="text1"/>
+          <w:sz w:val="28"/>
+          <w:szCs w:val="28"/>
+        </w:rPr>
+      </w:pPr>
+      <w:r>
+        <w:rPr>
+          <w:rFonts w:ascii="Times New Roman" w:hAnsi="Times New Roman" w:cs="Times New Roman"/>
+          <w:color w:val="000000" w:themeColor="text1"/>
+          <w:sz w:val="28"/>
+          <w:szCs w:val="28"/>
+        </w:rPr>
+        <w:t>Если у вас в таблицах отсу</w:t>
+      </w:r>
+      <w:r>
+        <w:rPr>
+          <w:rFonts w:ascii="Times New Roman" w:hAnsi="Times New Roman" w:cs="Times New Roman"/>
+          <w:color w:val="000000" w:themeColor="text1"/>
+          <w:sz w:val="28"/>
+          <w:szCs w:val="28"/>
+        </w:rPr>
+        <w:t>т</w:t>
+      </w:r>
+      <w:r>
+        <w:rPr>
+          <w:rFonts w:ascii="Times New Roman" w:hAnsi="Times New Roman" w:cs="Times New Roman"/>
+          <w:color w:val="000000" w:themeColor="text1"/>
+          <w:sz w:val="28"/>
+          <w:szCs w:val="28"/>
+        </w:rPr>
+        <w:t>ствуют искомые параметры, как в задач, то используйте свои искомые значения</w:t>
+      </w:r>
+      <w:r>
+        <w:rPr>
+          <w:rFonts w:ascii="Times New Roman" w:hAnsi="Times New Roman" w:cs="Times New Roman"/>
+          <w:color w:val="000000" w:themeColor="text1"/>
+          <w:sz w:val="28"/>
+          <w:szCs w:val="28"/>
+        </w:rPr>
+        <w:t>.</w:t>
+      </w:r>
+    </w:p>
+    <w:p>
+      <w:pPr>
+        <w:spacing w:after="0" w:line="360" w:lineRule="auto"/>
+        <w:ind w:firstLine="709"/>
+        <w:jc w:val="both"/>
+        <w:rPr>
+          <w:rFonts w:ascii="Times New Roman" w:hAnsi="Times New Roman" w:cs="Times New Roman"/>
+          <w:color w:val="000000" w:themeColor="text1"/>
+          <w:sz w:val="28"/>
+          <w:szCs w:val="28"/>
+        </w:rPr>
+      </w:pPr>
+    </w:p>
+    <w:p>
+      <w:pPr>
+        <w:spacing w:after="0" w:line="360" w:lineRule="auto"/>
+        <w:ind w:firstLine="709"/>
+        <w:jc w:val="both"/>
+        <w:rPr>
+          <w:rFonts w:ascii="Times New Roman" w:hAnsi="Times New Roman" w:cs="Times New Roman"/>
+          <w:color w:val="000000" w:themeColor="text1"/>
+          <w:sz w:val="28"/>
+          <w:szCs w:val="28"/>
+        </w:rPr>
+      </w:pPr>
+      <w:r>
+        <w:rPr>
+          <w:rFonts w:ascii="Times New Roman" w:hAnsi="Times New Roman" w:cs="Times New Roman"/>
+          <w:color w:val="000000" w:themeColor="text1"/>
+          <w:sz w:val="28"/>
+          <w:szCs w:val="28"/>
+        </w:rPr>
+        <w:t xml:space="preserve">Сохранить запросы в файл </w:t>
+      </w:r>
+      <w:proofErr w:type="spellStart"/>
+      <w:r>
+        <w:rPr>
+          <w:rFonts w:ascii="Times New Roman" w:hAnsi="Times New Roman" w:cs="Times New Roman"/>
+          <w:color w:val="000000" w:themeColor="text1"/>
+          <w:sz w:val="28"/>
+          <w:szCs w:val="28"/>
+        </w:rPr>
+        <w:t>Query.sql</w:t>
+      </w:r>
+      <w:proofErr w:type="spellEnd"/>
+      <w:r>
+        <w:rPr>
+          <w:rFonts w:ascii="Times New Roman" w:hAnsi="Times New Roman" w:cs="Times New Roman"/>
+          <w:color w:val="000000" w:themeColor="text1"/>
+          <w:sz w:val="28"/>
+          <w:szCs w:val="28"/>
+        </w:rPr>
+        <w:t>.</w:t>
+      </w:r>
+    </w:p>
+    <w:p>
+      <w:pPr>
+        <w:spacing w:after="0" w:line="360" w:lineRule="auto"/>
+        <w:ind w:firstLine="709"/>
+        <w:jc w:val="both"/>
+        <w:rPr>
+          <w:rFonts w:ascii="Times New Roman" w:hAnsi="Times New Roman" w:cs="Times New Roman"/>
+          <w:color w:val="000000" w:themeColor="text1"/>
+          <w:sz w:val="28"/>
+          <w:szCs w:val="28"/>
+        </w:rPr>
+      </w:pPr>
+    </w:p>
+    <w:p>
+      <w:pPr>
+        <w:spacing w:after="0" w:line="360" w:lineRule="auto"/>
+        <w:ind w:firstLine="709"/>
+        <w:jc w:val="both"/>
+        <w:rPr>
+          <w:rFonts w:ascii="Times New Roman" w:hAnsi="Times New Roman" w:cs="Times New Roman"/>
+          <w:color w:val="000000" w:themeColor="text1"/>
+          <w:sz w:val="28"/>
+          <w:szCs w:val="28"/>
+        </w:rPr>
+      </w:pPr>
+      <w:r>
+        <w:rPr>
+          <w:rFonts w:ascii="Times New Roman" w:hAnsi="Times New Roman" w:cs="Times New Roman"/>
+          <w:color w:val="000000" w:themeColor="text1"/>
+          <w:sz w:val="28"/>
+          <w:szCs w:val="28"/>
+        </w:rPr>
+        <w:t xml:space="preserve">НА ПРОВЕРКУ ОТПРАВИТЬ ФАЙЛ </w:t>
+      </w:r>
+      <w:proofErr w:type="spellStart"/>
+      <w:r>
+        <w:rPr>
+          <w:rFonts w:ascii="Times New Roman" w:hAnsi="Times New Roman" w:cs="Times New Roman"/>
+          <w:color w:val="000000" w:themeColor="text1"/>
+          <w:sz w:val="28"/>
+          <w:szCs w:val="28"/>
+        </w:rPr>
+        <w:t>Query.sql</w:t>
+      </w:r>
+      <w:proofErr w:type="spellEnd"/>
+      <w:r>
+        <w:rPr>
+          <w:rFonts w:ascii="Times New Roman" w:hAnsi="Times New Roman" w:cs="Times New Roman"/>
+          <w:color w:val="000000" w:themeColor="text1"/>
+          <w:sz w:val="28"/>
+          <w:szCs w:val="28"/>
+        </w:rPr>
+        <w:t>.</w:t>
+      </w:r>
     </w:p>
     <w:sectPr>
       <w:pgSz w:w="11906" w:h="16838"/>
@@ -3647,6 +7243,119 @@
     </w:lvl>
   </w:abstractNum>
   <w:abstractNum w:abstractNumId="2" w15:restartNumberingAfterBreak="0">
+    <w:nsid w:val="4EC10C96"/>
+    <w:multiLevelType w:val="hybridMultilevel"/>
+    <w:tmpl w:val="0B5C119A"/>
+    <w:lvl w:ilvl="0" w:tplc="74DCADD8">
+      <w:start w:val="1"/>
+      <w:numFmt w:val="bullet"/>
+      <w:lvlText w:val=""/>
+      <w:lvlJc w:val="left"/>
+      <w:pPr>
+        <w:ind w:left="1429" w:hanging="360"/>
+      </w:pPr>
+      <w:rPr>
+        <w:rFonts w:ascii="Symbol" w:hAnsi="Symbol" w:hint="default"/>
+      </w:rPr>
+    </w:lvl>
+    <w:lvl w:ilvl="1" w:tplc="04190003" w:tentative="1">
+      <w:start w:val="1"/>
+      <w:numFmt w:val="bullet"/>
+      <w:lvlText w:val="o"/>
+      <w:lvlJc w:val="left"/>
+      <w:pPr>
+        <w:ind w:left="2149" w:hanging="360"/>
+      </w:pPr>
+      <w:rPr>
+        <w:rFonts w:ascii="Courier New" w:hAnsi="Courier New" w:cs="Courier New" w:hint="default"/>
+      </w:rPr>
+    </w:lvl>
+    <w:lvl w:ilvl="2" w:tplc="04190005" w:tentative="1">
+      <w:start w:val="1"/>
+      <w:numFmt w:val="bullet"/>
+      <w:lvlText w:val=""/>
+      <w:lvlJc w:val="left"/>
+      <w:pPr>
+        <w:ind w:left="2869" w:hanging="360"/>
+      </w:pPr>
+      <w:rPr>
+        <w:rFonts w:ascii="Wingdings" w:hAnsi="Wingdings" w:hint="default"/>
+      </w:rPr>
+    </w:lvl>
+    <w:lvl w:ilvl="3" w:tplc="04190001" w:tentative="1">
+      <w:start w:val="1"/>
+      <w:numFmt w:val="bullet"/>
+      <w:lvlText w:val=""/>
+      <w:lvlJc w:val="left"/>
+      <w:pPr>
+        <w:ind w:left="3589" w:hanging="360"/>
+      </w:pPr>
+      <w:rPr>
+        <w:rFonts w:ascii="Symbol" w:hAnsi="Symbol" w:hint="default"/>
+      </w:rPr>
+    </w:lvl>
+    <w:lvl w:ilvl="4" w:tplc="04190003" w:tentative="1">
+      <w:start w:val="1"/>
+      <w:numFmt w:val="bullet"/>
+      <w:lvlText w:val="o"/>
+      <w:lvlJc w:val="left"/>
+      <w:pPr>
+        <w:ind w:left="4309" w:hanging="360"/>
+      </w:pPr>
+      <w:rPr>
+        <w:rFonts w:ascii="Courier New" w:hAnsi="Courier New" w:cs="Courier New" w:hint="default"/>
+      </w:rPr>
+    </w:lvl>
+    <w:lvl w:ilvl="5" w:tplc="04190005" w:tentative="1">
+      <w:start w:val="1"/>
+      <w:numFmt w:val="bullet"/>
+      <w:lvlText w:val=""/>
+      <w:lvlJc w:val="left"/>
+      <w:pPr>
+        <w:ind w:left="5029" w:hanging="360"/>
+      </w:pPr>
+      <w:rPr>
+        <w:rFonts w:ascii="Wingdings" w:hAnsi="Wingdings" w:hint="default"/>
+      </w:rPr>
+    </w:lvl>
+    <w:lvl w:ilvl="6" w:tplc="04190001" w:tentative="1">
+      <w:start w:val="1"/>
+      <w:numFmt w:val="bullet"/>
+      <w:lvlText w:val=""/>
+      <w:lvlJc w:val="left"/>
+      <w:pPr>
+        <w:ind w:left="5749" w:hanging="360"/>
+      </w:pPr>
+      <w:rPr>
+        <w:rFonts w:ascii="Symbol" w:hAnsi="Symbol" w:hint="default"/>
+      </w:rPr>
+    </w:lvl>
+    <w:lvl w:ilvl="7" w:tplc="04190003" w:tentative="1">
+      <w:start w:val="1"/>
+      <w:numFmt w:val="bullet"/>
+      <w:lvlText w:val="o"/>
+      <w:lvlJc w:val="left"/>
+      <w:pPr>
+        <w:ind w:left="6469" w:hanging="360"/>
+      </w:pPr>
+      <w:rPr>
+        <w:rFonts w:ascii="Courier New" w:hAnsi="Courier New" w:cs="Courier New" w:hint="default"/>
+      </w:rPr>
+    </w:lvl>
+    <w:lvl w:ilvl="8" w:tplc="04190005" w:tentative="1">
+      <w:start w:val="1"/>
+      <w:numFmt w:val="bullet"/>
+      <w:lvlText w:val=""/>
+      <w:lvlJc w:val="left"/>
+      <w:pPr>
+        <w:ind w:left="7189" w:hanging="360"/>
+      </w:pPr>
+      <w:rPr>
+        <w:rFonts w:ascii="Wingdings" w:hAnsi="Wingdings" w:hint="default"/>
+      </w:rPr>
+    </w:lvl>
+  </w:abstractNum>
+  <w:abstractNum w:abstractNumId="3" w15:restartNumberingAfterBreak="0">
     <w:nsid w:val="6C986409"/>
     <w:multiLevelType w:val="multilevel"/>
     <w:tmpl w:val="17EE5212"/>
@@ -3795,7 +7504,7 @@
       </w:rPr>
     </w:lvl>
   </w:abstractNum>
-  <w:abstractNum w:abstractNumId="3" w15:restartNumberingAfterBreak="0">
+  <w:abstractNum w:abstractNumId="4" w15:restartNumberingAfterBreak="0">
     <w:nsid w:val="6EAE4E19"/>
     <w:multiLevelType w:val="hybridMultilevel"/>
     <w:tmpl w:val="BB00A49C"/>
@@ -3912,13 +7621,16 @@
     <w:abstractNumId w:val="0"/>
   </w:num>
   <w:num w:numId="2">
-    <w:abstractNumId w:val="2"/>
+    <w:abstractNumId w:val="3"/>
   </w:num>
   <w:num w:numId="3">
-    <w:abstractNumId w:val="3"/>
+    <w:abstractNumId w:val="4"/>
   </w:num>
   <w:num w:numId="4">
     <w:abstractNumId w:val="1"/>
+  </w:num>
+  <w:num w:numId="5">
+    <w:abstractNumId w:val="2"/>
   </w:num>
 </w:numbering>
 </file>

</xml_diff>